<commit_message>
Little document structure improvements, and one line intro.
</commit_message>
<xml_diff>
--- a/ReferenceMarkdown.docx
+++ b/ReferenceMarkdown.docx
@@ -7,7 +7,37 @@
         <w:pStyle w:val="Title"/>
       </w:pPr>
       <w:r>
-        <w:t xml:space="preserve">MarkdownDocument</w:t>
+        <w:t xml:space="preserve">Univariate</w:t>
+      </w:r>
+      <w:r>
+        <w:t xml:space="preserve"> </w:t>
+      </w:r>
+      <w:r>
+        <w:t xml:space="preserve">descriptive</w:t>
+      </w:r>
+      <w:r>
+        <w:t xml:space="preserve"> </w:t>
+      </w:r>
+      <w:r>
+        <w:t xml:space="preserve">statistics</w:t>
+      </w:r>
+      <w:r>
+        <w:t xml:space="preserve"> </w:t>
+      </w:r>
+      <w:r>
+        <w:t xml:space="preserve">of</w:t>
+      </w:r>
+      <w:r>
+        <w:t xml:space="preserve"> </w:t>
+      </w:r>
+      <w:r>
+        <w:t xml:space="preserve">our</w:t>
+      </w:r>
+      <w:r>
+        <w:t xml:space="preserve"> </w:t>
+      </w:r>
+      <w:r>
+        <w:t xml:space="preserve">data</w:t>
       </w:r>
     </w:p>
     <w:p>
@@ -35,7 +65,7 @@
         <w:pStyle w:val="Date"/>
       </w:pPr>
       <w:r>
-        <w:t xml:space="preserve">2022-09-25</w:t>
+        <w:t xml:space="preserve">2022-09-27</w:t>
       </w:r>
     </w:p>
     <w:p>
@@ -43,20 +73,21 @@
         <w:pStyle w:val="FirstParagraph"/>
       </w:pPr>
       <w:r>
-        <w:t xml:space="preserve">Here you can write the introduction of your report and include some text that will be transferred to the word file every time you re-run this Markdown</w:t>
+        <w:br/>
+      </w:r>
+      <w:r>
+        <w:t xml:space="preserve">In this document, we provide the basic statistics and plots of our accidents database.</w:t>
       </w:r>
     </w:p>
     <w:p>
       <w:pPr>
         <w:pStyle w:val="BodyText"/>
       </w:pPr>
-    </w:p>
-    <w:p>
-      <w:pPr>
-        <w:pStyle w:val="BodyText"/>
-      </w:pPr>
-      <w:r>
-        <w:t xml:space="preserve">//Escriure INTRO</w:t>
+      <w:r>
+        <w:br/>
+      </w:r>
+      <w:r>
+        <w:t xml:space="preserve">Dimensions of our dataset:</w:t>
       </w:r>
     </w:p>
     <w:p>
@@ -65,22 +96,174 @@
       </w:pPr>
       <w:r>
         <w:rPr>
-          <w:rStyle w:val="VerbatimChar"/>
-        </w:rPr>
-        <w:t xml:space="preserve">## [1] "data.frame"</w:t>
+          <w:rStyle w:val="FunctionTok"/>
+        </w:rPr>
+        <w:t xml:space="preserve">dim</w:t>
+      </w:r>
+      <w:r>
+        <w:rPr>
+          <w:rStyle w:val="NormalTok"/>
+        </w:rPr>
+        <w:t xml:space="preserve">(dd)</w:t>
+      </w:r>
+    </w:p>
+    <w:p>
+      <w:pPr>
+        <w:pStyle w:val="SourceCode"/>
+      </w:pPr>
+      <w:r>
+        <w:rPr>
+          <w:rStyle w:val="VerbatimChar"/>
+        </w:rPr>
+        <w:t xml:space="preserve">## [1] 5000   23</w:t>
+      </w:r>
+    </w:p>
+    <w:p>
+      <w:pPr>
+        <w:pStyle w:val="SourceCode"/>
+      </w:pPr>
+      <w:r>
+        <w:rPr>
+          <w:rStyle w:val="NormalTok"/>
+        </w:rPr>
+        <w:t xml:space="preserve">n</w:t>
+      </w:r>
+      <w:r>
+        <w:rPr>
+          <w:rStyle w:val="OtherTok"/>
+        </w:rPr>
+        <w:t xml:space="preserve">&lt;-</w:t>
+      </w:r>
+      <w:r>
+        <w:rPr>
+          <w:rStyle w:val="FunctionTok"/>
+        </w:rPr>
+        <w:t xml:space="preserve">dim</w:t>
+      </w:r>
+      <w:r>
+        <w:rPr>
+          <w:rStyle w:val="NormalTok"/>
+        </w:rPr>
+        <w:t xml:space="preserve">(dd)[</w:t>
+      </w:r>
+      <w:r>
+        <w:rPr>
+          <w:rStyle w:val="DecValTok"/>
+        </w:rPr>
+        <w:t xml:space="preserve">1</w:t>
+      </w:r>
+      <w:r>
+        <w:rPr>
+          <w:rStyle w:val="NormalTok"/>
+        </w:rPr>
+        <w:t xml:space="preserve">]</w:t>
+      </w:r>
+      <w:r>
+        <w:br/>
+      </w:r>
+      <w:r>
+        <w:rPr>
+          <w:rStyle w:val="NormalTok"/>
+        </w:rPr>
+        <w:t xml:space="preserve">K</w:t>
+      </w:r>
+      <w:r>
+        <w:rPr>
+          <w:rStyle w:val="OtherTok"/>
+        </w:rPr>
+        <w:t xml:space="preserve">&lt;-</w:t>
+      </w:r>
+      <w:r>
+        <w:rPr>
+          <w:rStyle w:val="FunctionTok"/>
+        </w:rPr>
+        <w:t xml:space="preserve">dim</w:t>
+      </w:r>
+      <w:r>
+        <w:rPr>
+          <w:rStyle w:val="NormalTok"/>
+        </w:rPr>
+        <w:t xml:space="preserve">(dd)[</w:t>
+      </w:r>
+      <w:r>
+        <w:rPr>
+          <w:rStyle w:val="DecValTok"/>
+        </w:rPr>
+        <w:t xml:space="preserve">2</w:t>
+      </w:r>
+      <w:r>
+        <w:rPr>
+          <w:rStyle w:val="NormalTok"/>
+        </w:rPr>
+        <w:t xml:space="preserve">]</w:t>
+      </w:r>
+      <w:r>
+        <w:br/>
+      </w:r>
+      <w:r>
+        <w:br/>
+      </w:r>
+      <w:r>
+        <w:rPr>
+          <w:rStyle w:val="NormalTok"/>
+        </w:rPr>
+        <w:t xml:space="preserve">K </w:t>
+      </w:r>
+      <w:r>
+        <w:rPr>
+          <w:rStyle w:val="CommentTok"/>
+        </w:rPr>
+        <w:t xml:space="preserve">#Number of variables (columns)</w:t>
+      </w:r>
+    </w:p>
+    <w:p>
+      <w:pPr>
+        <w:pStyle w:val="SourceCode"/>
+      </w:pPr>
+      <w:r>
+        <w:rPr>
+          <w:rStyle w:val="VerbatimChar"/>
+        </w:rPr>
+        <w:t xml:space="preserve">## [1] 23</w:t>
+      </w:r>
+    </w:p>
+    <w:p>
+      <w:pPr>
+        <w:pStyle w:val="SourceCode"/>
+      </w:pPr>
+      <w:r>
+        <w:rPr>
+          <w:rStyle w:val="NormalTok"/>
+        </w:rPr>
+        <w:t xml:space="preserve">n </w:t>
+      </w:r>
+      <w:r>
+        <w:rPr>
+          <w:rStyle w:val="CommentTok"/>
+        </w:rPr>
+        <w:t xml:space="preserve">#Number of instances (rows)</w:t>
+      </w:r>
+    </w:p>
+    <w:p>
+      <w:pPr>
+        <w:pStyle w:val="SourceCode"/>
+      </w:pPr>
+      <w:r>
+        <w:rPr>
+          <w:rStyle w:val="VerbatimChar"/>
+        </w:rPr>
+        <w:t xml:space="preserve">## [1] 5000</w:t>
       </w:r>
     </w:p>
     <w:p>
       <w:pPr>
         <w:pStyle w:val="FirstParagraph"/>
       </w:pPr>
-    </w:p>
-    <w:p>
-      <w:pPr>
-        <w:pStyle w:val="BodyText"/>
-      </w:pPr>
-      <w:r>
-        <w:t xml:space="preserve">First of all, we obtain the dimensions of our accidents dataset:</w:t>
+      <w:r>
+        <w:br/>
+      </w:r>
+      <w:r>
+        <w:t xml:space="preserve">Check of the variables’ names:</w:t>
       </w:r>
     </w:p>
     <w:p>
@@ -91,7 +274,7 @@
         <w:rPr>
           <w:rStyle w:val="FunctionTok"/>
         </w:rPr>
-        <w:t xml:space="preserve">dim</w:t>
+        <w:t xml:space="preserve">names</w:t>
       </w:r>
       <w:r>
         <w:rPr>
@@ -108,132 +291,48 @@
         <w:rPr>
           <w:rStyle w:val="VerbatimChar"/>
         </w:rPr>
-        <w:t xml:space="preserve">## [1] 5000   23</w:t>
+        <w:t xml:space="preserve">##  [1] "Zone"       "Date"       "Region"     "Prov"       "nMortal"   </w:t>
+      </w:r>
+      <w:r>
+        <w:br/>
+      </w:r>
+      <w:r>
+        <w:rPr>
+          <w:rStyle w:val="VerbatimChar"/>
+        </w:rPr>
+        <w:t xml:space="preserve">##  [6] "nGraveInj"  "nMinorInj"  "nInv"       "nPedest"    "nBikes"    </w:t>
+      </w:r>
+      <w:r>
+        <w:br/>
+      </w:r>
+      <w:r>
+        <w:rPr>
+          <w:rStyle w:val="VerbatimChar"/>
+        </w:rPr>
+        <w:t xml:space="preserve">## [11] "nMotor"     "Vel"        "Escaped"    "Weather"    "TrafficInf"</w:t>
+      </w:r>
+      <w:r>
+        <w:br/>
+      </w:r>
+      <w:r>
+        <w:rPr>
+          <w:rStyle w:val="VerbatimChar"/>
+        </w:rPr>
+        <w:t xml:space="preserve">## [16] "WeatherInf" "LightInf"   "VisionInf"  "Intersect"  "Surface"   </w:t>
+      </w:r>
+      <w:r>
+        <w:br/>
+      </w:r>
+      <w:r>
+        <w:rPr>
+          <w:rStyle w:val="VerbatimChar"/>
+        </w:rPr>
+        <w:t xml:space="preserve">## [21] "DayGroup"   "HourGroup"  "AccType"</w:t>
       </w:r>
     </w:p>
     <w:p>
-      <w:pPr>
-        <w:pStyle w:val="SourceCode"/>
-      </w:pPr>
-      <w:r>
-        <w:rPr>
-          <w:rStyle w:val="NormalTok"/>
-        </w:rPr>
-        <w:t xml:space="preserve">n</w:t>
-      </w:r>
-      <w:r>
-        <w:rPr>
-          <w:rStyle w:val="OtherTok"/>
-        </w:rPr>
-        <w:t xml:space="preserve">&lt;-</w:t>
-      </w:r>
-      <w:r>
-        <w:rPr>
-          <w:rStyle w:val="FunctionTok"/>
-        </w:rPr>
-        <w:t xml:space="preserve">dim</w:t>
-      </w:r>
-      <w:r>
-        <w:rPr>
-          <w:rStyle w:val="NormalTok"/>
-        </w:rPr>
-        <w:t xml:space="preserve">(dd)[</w:t>
-      </w:r>
-      <w:r>
-        <w:rPr>
-          <w:rStyle w:val="DecValTok"/>
-        </w:rPr>
-        <w:t xml:space="preserve">1</w:t>
-      </w:r>
-      <w:r>
-        <w:rPr>
-          <w:rStyle w:val="NormalTok"/>
-        </w:rPr>
-        <w:t xml:space="preserve">]</w:t>
-      </w:r>
-      <w:r>
-        <w:br/>
-      </w:r>
-      <w:r>
-        <w:rPr>
-          <w:rStyle w:val="NormalTok"/>
-        </w:rPr>
-        <w:t xml:space="preserve">K</w:t>
-      </w:r>
-      <w:r>
-        <w:rPr>
-          <w:rStyle w:val="OtherTok"/>
-        </w:rPr>
-        <w:t xml:space="preserve">&lt;-</w:t>
-      </w:r>
-      <w:r>
-        <w:rPr>
-          <w:rStyle w:val="FunctionTok"/>
-        </w:rPr>
-        <w:t xml:space="preserve">dim</w:t>
-      </w:r>
-      <w:r>
-        <w:rPr>
-          <w:rStyle w:val="NormalTok"/>
-        </w:rPr>
-        <w:t xml:space="preserve">(dd)[</w:t>
-      </w:r>
-      <w:r>
-        <w:rPr>
-          <w:rStyle w:val="DecValTok"/>
-        </w:rPr>
-        <w:t xml:space="preserve">2</w:t>
-      </w:r>
-      <w:r>
-        <w:rPr>
-          <w:rStyle w:val="NormalTok"/>
-        </w:rPr>
-        <w:t xml:space="preserve">]</w:t>
-      </w:r>
-      <w:r>
-        <w:br/>
-      </w:r>
-      <w:r>
-        <w:br/>
-      </w:r>
-      <w:r>
-        <w:rPr>
-          <w:rStyle w:val="NormalTok"/>
-        </w:rPr>
-        <w:t xml:space="preserve">n</w:t>
-      </w:r>
-    </w:p>
-    <w:p>
-      <w:pPr>
-        <w:pStyle w:val="SourceCode"/>
-      </w:pPr>
-      <w:r>
-        <w:rPr>
-          <w:rStyle w:val="VerbatimChar"/>
-        </w:rPr>
-        <w:t xml:space="preserve">## [1] 5000</w:t>
-      </w:r>
-    </w:p>
-    <w:p>
-      <w:pPr>
-        <w:pStyle w:val="SourceCode"/>
-      </w:pPr>
-      <w:r>
-        <w:rPr>
-          <w:rStyle w:val="NormalTok"/>
-        </w:rPr>
-        <w:t xml:space="preserve">K</w:t>
-      </w:r>
-    </w:p>
-    <w:p>
-      <w:pPr>
-        <w:pStyle w:val="SourceCode"/>
-      </w:pPr>
-      <w:r>
-        <w:rPr>
-          <w:rStyle w:val="VerbatimChar"/>
-        </w:rPr>
-        <w:t xml:space="preserve">## [1] 23</w:t>
+      <w:r>
+        <w:br w:type="page"/>
       </w:r>
     </w:p>
     <w:p>
@@ -241,1513 +340,7 @@
         <w:pStyle w:val="FirstParagraph"/>
       </w:pPr>
       <w:r>
-        <w:t xml:space="preserve"> </w:t>
-      </w:r>
-      <w:r>
-        <w:t xml:space="preserve">Next, we proceed to check the variables’ names:</w:t>
-      </w:r>
-    </w:p>
-    <w:p>
-      <w:pPr>
-        <w:pStyle w:val="SourceCode"/>
-      </w:pPr>
-      <w:r>
-        <w:rPr>
-          <w:rStyle w:val="FunctionTok"/>
-        </w:rPr>
-        <w:t xml:space="preserve">names</w:t>
-      </w:r>
-      <w:r>
-        <w:rPr>
-          <w:rStyle w:val="NormalTok"/>
-        </w:rPr>
-        <w:t xml:space="preserve">(dd)</w:t>
-      </w:r>
-    </w:p>
-    <w:p>
-      <w:pPr>
-        <w:pStyle w:val="SourceCode"/>
-      </w:pPr>
-      <w:r>
-        <w:rPr>
-          <w:rStyle w:val="VerbatimChar"/>
-        </w:rPr>
-        <w:t xml:space="preserve">##  [1] "Zone"       "Date"       "Region"     "Prov"       "nMortal"   </w:t>
-      </w:r>
-      <w:r>
-        <w:br/>
-      </w:r>
-      <w:r>
-        <w:rPr>
-          <w:rStyle w:val="VerbatimChar"/>
-        </w:rPr>
-        <w:t xml:space="preserve">##  [6] "nGraveInj"  "nMinorInj"  "nInv"       "nPedest"    "nBikes"    </w:t>
-      </w:r>
-      <w:r>
-        <w:br/>
-      </w:r>
-      <w:r>
-        <w:rPr>
-          <w:rStyle w:val="VerbatimChar"/>
-        </w:rPr>
-        <w:t xml:space="preserve">## [11] "nMotor"     "Vel"        "Escaped"    "Weather"    "TrafficInf"</w:t>
-      </w:r>
-      <w:r>
-        <w:br/>
-      </w:r>
-      <w:r>
-        <w:rPr>
-          <w:rStyle w:val="VerbatimChar"/>
-        </w:rPr>
-        <w:t xml:space="preserve">## [16] "WeatherInf" "LightInf"   "VisionInf"  "Intersect"  "Surface"   </w:t>
-      </w:r>
-      <w:r>
-        <w:br/>
-      </w:r>
-      <w:r>
-        <w:rPr>
-          <w:rStyle w:val="VerbatimChar"/>
-        </w:rPr>
-        <w:t xml:space="preserve">## [21] "DayGroup"   "HourGroup"  "AccType"</w:t>
-      </w:r>
-    </w:p>
-    <w:p>
-      <w:pPr>
-        <w:pStyle w:val="FirstParagraph"/>
-      </w:pPr>
-      <w:r>
-        <w:t xml:space="preserve"> </w:t>
-      </w:r>
-      <w:r>
-        <w:t xml:space="preserve">Decide if you need to declare some more factor or date</w:t>
-      </w:r>
-    </w:p>
-    <w:p>
-      <w:pPr>
-        <w:pStyle w:val="SourceCode"/>
-      </w:pPr>
-      <w:r>
-        <w:rPr>
-          <w:rStyle w:val="NormalTok"/>
-        </w:rPr>
-        <w:t xml:space="preserve">descriptive</w:t>
-      </w:r>
-      <w:r>
-        <w:rPr>
-          <w:rStyle w:val="OtherTok"/>
-        </w:rPr>
-        <w:t xml:space="preserve">&lt;-</w:t>
-      </w:r>
-      <w:r>
-        <w:rPr>
-          <w:rStyle w:val="ControlFlowTok"/>
-        </w:rPr>
-        <w:t xml:space="preserve">function</w:t>
-      </w:r>
-      <w:r>
-        <w:rPr>
-          <w:rStyle w:val="NormalTok"/>
-        </w:rPr>
-        <w:t xml:space="preserve">(X, nom){</w:t>
-      </w:r>
-      <w:r>
-        <w:br/>
-      </w:r>
-      <w:r>
-        <w:rPr>
-          <w:rStyle w:val="NormalTok"/>
-        </w:rPr>
-        <w:t xml:space="preserve">  </w:t>
-      </w:r>
-      <w:r>
-        <w:rPr>
-          <w:rStyle w:val="ControlFlowTok"/>
-        </w:rPr>
-        <w:t xml:space="preserve">if</w:t>
-      </w:r>
-      <w:r>
-        <w:rPr>
-          <w:rStyle w:val="NormalTok"/>
-        </w:rPr>
-        <w:t xml:space="preserve"> (</w:t>
-      </w:r>
-      <w:r>
-        <w:rPr>
-          <w:rStyle w:val="SpecialCharTok"/>
-        </w:rPr>
-        <w:t xml:space="preserve">!</w:t>
-      </w:r>
-      <w:r>
-        <w:rPr>
-          <w:rStyle w:val="NormalTok"/>
-        </w:rPr>
-        <w:t xml:space="preserve">(</w:t>
-      </w:r>
-      <w:r>
-        <w:rPr>
-          <w:rStyle w:val="FunctionTok"/>
-        </w:rPr>
-        <w:t xml:space="preserve">is.numeric</w:t>
-      </w:r>
-      <w:r>
-        <w:rPr>
-          <w:rStyle w:val="NormalTok"/>
-        </w:rPr>
-        <w:t xml:space="preserve">(X) </w:t>
-      </w:r>
-      <w:r>
-        <w:rPr>
-          <w:rStyle w:val="SpecialCharTok"/>
-        </w:rPr>
-        <w:t xml:space="preserve">||</w:t>
-      </w:r>
-      <w:r>
-        <w:rPr>
-          <w:rStyle w:val="NormalTok"/>
-        </w:rPr>
-        <w:t xml:space="preserve"> </w:t>
-      </w:r>
-      <w:r>
-        <w:rPr>
-          <w:rStyle w:val="FunctionTok"/>
-        </w:rPr>
-        <w:t xml:space="preserve">class</w:t>
-      </w:r>
-      <w:r>
-        <w:rPr>
-          <w:rStyle w:val="NormalTok"/>
-        </w:rPr>
-        <w:t xml:space="preserve">(X)</w:t>
-      </w:r>
-      <w:r>
-        <w:rPr>
-          <w:rStyle w:val="SpecialCharTok"/>
-        </w:rPr>
-        <w:t xml:space="preserve">==</w:t>
-      </w:r>
-      <w:r>
-        <w:rPr>
-          <w:rStyle w:val="StringTok"/>
-        </w:rPr>
-        <w:t xml:space="preserve">"Date"</w:t>
-      </w:r>
-      <w:r>
-        <w:rPr>
-          <w:rStyle w:val="NormalTok"/>
-        </w:rPr>
-        <w:t xml:space="preserve">)){</w:t>
-      </w:r>
-      <w:r>
-        <w:br/>
-      </w:r>
-      <w:r>
-        <w:rPr>
-          <w:rStyle w:val="NormalTok"/>
-        </w:rPr>
-        <w:t xml:space="preserve">    frecs</w:t>
-      </w:r>
-      <w:r>
-        <w:rPr>
-          <w:rStyle w:val="OtherTok"/>
-        </w:rPr>
-        <w:t xml:space="preserve">&lt;-</w:t>
-      </w:r>
-      <w:r>
-        <w:rPr>
-          <w:rStyle w:val="FunctionTok"/>
-        </w:rPr>
-        <w:t xml:space="preserve">table</w:t>
-      </w:r>
-      <w:r>
-        <w:rPr>
-          <w:rStyle w:val="NormalTok"/>
-        </w:rPr>
-        <w:t xml:space="preserve">(</w:t>
-      </w:r>
-      <w:r>
-        <w:rPr>
-          <w:rStyle w:val="FunctionTok"/>
-        </w:rPr>
-        <w:t xml:space="preserve">as.factor</w:t>
-      </w:r>
-      <w:r>
-        <w:rPr>
-          <w:rStyle w:val="NormalTok"/>
-        </w:rPr>
-        <w:t xml:space="preserve">(X), </w:t>
-      </w:r>
-      <w:r>
-        <w:rPr>
-          <w:rStyle w:val="AttributeTok"/>
-        </w:rPr>
-        <w:t xml:space="preserve">useNA=</w:t>
-      </w:r>
-      <w:r>
-        <w:rPr>
-          <w:rStyle w:val="StringTok"/>
-        </w:rPr>
-        <w:t xml:space="preserve">"ifany"</w:t>
-      </w:r>
-      <w:r>
-        <w:rPr>
-          <w:rStyle w:val="NormalTok"/>
-        </w:rPr>
-        <w:t xml:space="preserve">)</w:t>
-      </w:r>
-      <w:r>
-        <w:br/>
-      </w:r>
-      <w:r>
-        <w:rPr>
-          <w:rStyle w:val="NormalTok"/>
-        </w:rPr>
-        <w:t xml:space="preserve">    proportions</w:t>
-      </w:r>
-      <w:r>
-        <w:rPr>
-          <w:rStyle w:val="OtherTok"/>
-        </w:rPr>
-        <w:t xml:space="preserve">&lt;-</w:t>
-      </w:r>
-      <w:r>
-        <w:rPr>
-          <w:rStyle w:val="NormalTok"/>
-        </w:rPr>
-        <w:t xml:space="preserve">frecs</w:t>
-      </w:r>
-      <w:r>
-        <w:rPr>
-          <w:rStyle w:val="SpecialCharTok"/>
-        </w:rPr>
-        <w:t xml:space="preserve">/</w:t>
-      </w:r>
-      <w:r>
-        <w:rPr>
-          <w:rStyle w:val="NormalTok"/>
-        </w:rPr>
-        <w:t xml:space="preserve">n</w:t>
-      </w:r>
-      <w:r>
-        <w:br/>
-      </w:r>
-      <w:r>
-        <w:rPr>
-          <w:rStyle w:val="NormalTok"/>
-        </w:rPr>
-        <w:t xml:space="preserve">    </w:t>
-      </w:r>
-      <w:r>
-        <w:rPr>
-          <w:rStyle w:val="CommentTok"/>
-        </w:rPr>
-        <w:t xml:space="preserve">#ojo, decidir si calcular porcentages con o sin missing values</w:t>
-      </w:r>
-      <w:r>
-        <w:br/>
-      </w:r>
-      <w:r>
-        <w:rPr>
-          <w:rStyle w:val="NormalTok"/>
-        </w:rPr>
-        <w:t xml:space="preserve">    </w:t>
-      </w:r>
-      <w:r>
-        <w:rPr>
-          <w:rStyle w:val="FunctionTok"/>
-        </w:rPr>
-        <w:t xml:space="preserve">pie</w:t>
-      </w:r>
-      <w:r>
-        <w:rPr>
-          <w:rStyle w:val="NormalTok"/>
-        </w:rPr>
-        <w:t xml:space="preserve">(frecs, </w:t>
-      </w:r>
-      <w:r>
-        <w:rPr>
-          <w:rStyle w:val="AttributeTok"/>
-        </w:rPr>
-        <w:t xml:space="preserve">cex=</w:t>
-      </w:r>
-      <w:r>
-        <w:rPr>
-          <w:rStyle w:val="FloatTok"/>
-        </w:rPr>
-        <w:t xml:space="preserve">0.6</w:t>
-      </w:r>
-      <w:r>
-        <w:rPr>
-          <w:rStyle w:val="NormalTok"/>
-        </w:rPr>
-        <w:t xml:space="preserve">, </w:t>
-      </w:r>
-      <w:r>
-        <w:rPr>
-          <w:rStyle w:val="AttributeTok"/>
-        </w:rPr>
-        <w:t xml:space="preserve">main=</w:t>
-      </w:r>
-      <w:r>
-        <w:rPr>
-          <w:rStyle w:val="FunctionTok"/>
-        </w:rPr>
-        <w:t xml:space="preserve">paste</w:t>
-      </w:r>
-      <w:r>
-        <w:rPr>
-          <w:rStyle w:val="NormalTok"/>
-        </w:rPr>
-        <w:t xml:space="preserve">(</w:t>
-      </w:r>
-      <w:r>
-        <w:rPr>
-          <w:rStyle w:val="StringTok"/>
-        </w:rPr>
-        <w:t xml:space="preserve">"Pie of"</w:t>
-      </w:r>
-      <w:r>
-        <w:rPr>
-          <w:rStyle w:val="NormalTok"/>
-        </w:rPr>
-        <w:t xml:space="preserve">, nom))</w:t>
-      </w:r>
-      <w:r>
-        <w:br/>
-      </w:r>
-      <w:r>
-        <w:rPr>
-          <w:rStyle w:val="NormalTok"/>
-        </w:rPr>
-        <w:t xml:space="preserve">    </w:t>
-      </w:r>
-      <w:r>
-        <w:rPr>
-          <w:rStyle w:val="FunctionTok"/>
-        </w:rPr>
-        <w:t xml:space="preserve">barplot</w:t>
-      </w:r>
-      <w:r>
-        <w:rPr>
-          <w:rStyle w:val="NormalTok"/>
-        </w:rPr>
-        <w:t xml:space="preserve">(frecs, </w:t>
-      </w:r>
-      <w:r>
-        <w:rPr>
-          <w:rStyle w:val="AttributeTok"/>
-        </w:rPr>
-        <w:t xml:space="preserve">las=</w:t>
-      </w:r>
-      <w:r>
-        <w:rPr>
-          <w:rStyle w:val="DecValTok"/>
-        </w:rPr>
-        <w:t xml:space="preserve">3</w:t>
-      </w:r>
-      <w:r>
-        <w:rPr>
-          <w:rStyle w:val="NormalTok"/>
-        </w:rPr>
-        <w:t xml:space="preserve">, </w:t>
-      </w:r>
-      <w:r>
-        <w:rPr>
-          <w:rStyle w:val="AttributeTok"/>
-        </w:rPr>
-        <w:t xml:space="preserve">cex.names=</w:t>
-      </w:r>
-      <w:r>
-        <w:rPr>
-          <w:rStyle w:val="FloatTok"/>
-        </w:rPr>
-        <w:t xml:space="preserve">0.7</w:t>
-      </w:r>
-      <w:r>
-        <w:rPr>
-          <w:rStyle w:val="NormalTok"/>
-        </w:rPr>
-        <w:t xml:space="preserve">, </w:t>
-      </w:r>
-      <w:r>
-        <w:rPr>
-          <w:rStyle w:val="AttributeTok"/>
-        </w:rPr>
-        <w:t xml:space="preserve">main=</w:t>
-      </w:r>
-      <w:r>
-        <w:rPr>
-          <w:rStyle w:val="FunctionTok"/>
-        </w:rPr>
-        <w:t xml:space="preserve">paste</w:t>
-      </w:r>
-      <w:r>
-        <w:rPr>
-          <w:rStyle w:val="NormalTok"/>
-        </w:rPr>
-        <w:t xml:space="preserve">(</w:t>
-      </w:r>
-      <w:r>
-        <w:rPr>
-          <w:rStyle w:val="StringTok"/>
-        </w:rPr>
-        <w:t xml:space="preserve">"Barplot of"</w:t>
-      </w:r>
-      <w:r>
-        <w:rPr>
-          <w:rStyle w:val="NormalTok"/>
-        </w:rPr>
-        <w:t xml:space="preserve">, nom), </w:t>
-      </w:r>
-      <w:r>
-        <w:rPr>
-          <w:rStyle w:val="AttributeTok"/>
-        </w:rPr>
-        <w:t xml:space="preserve">col=</w:t>
-      </w:r>
-      <w:r>
-        <w:rPr>
-          <w:rStyle w:val="NormalTok"/>
-        </w:rPr>
-        <w:t xml:space="preserve">listOfColors)</w:t>
-      </w:r>
-      <w:r>
-        <w:br/>
-      </w:r>
-      <w:r>
-        <w:rPr>
-          <w:rStyle w:val="NormalTok"/>
-        </w:rPr>
-        <w:t xml:space="preserve">    </w:t>
-      </w:r>
-      <w:r>
-        <w:rPr>
-          <w:rStyle w:val="FunctionTok"/>
-        </w:rPr>
-        <w:t xml:space="preserve">print</w:t>
-      </w:r>
-      <w:r>
-        <w:rPr>
-          <w:rStyle w:val="NormalTok"/>
-        </w:rPr>
-        <w:t xml:space="preserve">(</w:t>
-      </w:r>
-      <w:r>
-        <w:rPr>
-          <w:rStyle w:val="FunctionTok"/>
-        </w:rPr>
-        <w:t xml:space="preserve">paste</w:t>
-      </w:r>
-      <w:r>
-        <w:rPr>
-          <w:rStyle w:val="NormalTok"/>
-        </w:rPr>
-        <w:t xml:space="preserve">(</w:t>
-      </w:r>
-      <w:r>
-        <w:rPr>
-          <w:rStyle w:val="StringTok"/>
-        </w:rPr>
-        <w:t xml:space="preserve">"Number of modalities: "</w:t>
-      </w:r>
-      <w:r>
-        <w:rPr>
-          <w:rStyle w:val="NormalTok"/>
-        </w:rPr>
-        <w:t xml:space="preserve">, </w:t>
-      </w:r>
-      <w:r>
-        <w:rPr>
-          <w:rStyle w:val="FunctionTok"/>
-        </w:rPr>
-        <w:t xml:space="preserve">length</w:t>
-      </w:r>
-      <w:r>
-        <w:rPr>
-          <w:rStyle w:val="NormalTok"/>
-        </w:rPr>
-        <w:t xml:space="preserve">(frecs)))</w:t>
-      </w:r>
-      <w:r>
-        <w:br/>
-      </w:r>
-      <w:r>
-        <w:rPr>
-          <w:rStyle w:val="NormalTok"/>
-        </w:rPr>
-        <w:t xml:space="preserve">    </w:t>
-      </w:r>
-      <w:r>
-        <w:rPr>
-          <w:rStyle w:val="FunctionTok"/>
-        </w:rPr>
-        <w:t xml:space="preserve">print</w:t>
-      </w:r>
-      <w:r>
-        <w:rPr>
-          <w:rStyle w:val="NormalTok"/>
-        </w:rPr>
-        <w:t xml:space="preserve">(</w:t>
-      </w:r>
-      <w:r>
-        <w:rPr>
-          <w:rStyle w:val="StringTok"/>
-        </w:rPr>
-        <w:t xml:space="preserve">"Frequency table"</w:t>
-      </w:r>
-      <w:r>
-        <w:rPr>
-          <w:rStyle w:val="NormalTok"/>
-        </w:rPr>
-        <w:t xml:space="preserve">)</w:t>
-      </w:r>
-      <w:r>
-        <w:br/>
-      </w:r>
-      <w:r>
-        <w:rPr>
-          <w:rStyle w:val="NormalTok"/>
-        </w:rPr>
-        <w:t xml:space="preserve">    </w:t>
-      </w:r>
-      <w:r>
-        <w:rPr>
-          <w:rStyle w:val="FunctionTok"/>
-        </w:rPr>
-        <w:t xml:space="preserve">print</w:t>
-      </w:r>
-      <w:r>
-        <w:rPr>
-          <w:rStyle w:val="NormalTok"/>
-        </w:rPr>
-        <w:t xml:space="preserve">(frecs)</w:t>
-      </w:r>
-      <w:r>
-        <w:br/>
-      </w:r>
-      <w:r>
-        <w:rPr>
-          <w:rStyle w:val="NormalTok"/>
-        </w:rPr>
-        <w:t xml:space="preserve">    </w:t>
-      </w:r>
-      <w:r>
-        <w:rPr>
-          <w:rStyle w:val="FunctionTok"/>
-        </w:rPr>
-        <w:t xml:space="preserve">print</w:t>
-      </w:r>
-      <w:r>
-        <w:rPr>
-          <w:rStyle w:val="NormalTok"/>
-        </w:rPr>
-        <w:t xml:space="preserve">(</w:t>
-      </w:r>
-      <w:r>
-        <w:rPr>
-          <w:rStyle w:val="StringTok"/>
-        </w:rPr>
-        <w:t xml:space="preserve">"Relative frequency table (proportions)"</w:t>
-      </w:r>
-      <w:r>
-        <w:rPr>
-          <w:rStyle w:val="NormalTok"/>
-        </w:rPr>
-        <w:t xml:space="preserve">)</w:t>
-      </w:r>
-      <w:r>
-        <w:br/>
-      </w:r>
-      <w:r>
-        <w:rPr>
-          <w:rStyle w:val="NormalTok"/>
-        </w:rPr>
-        <w:t xml:space="preserve">    </w:t>
-      </w:r>
-      <w:r>
-        <w:rPr>
-          <w:rStyle w:val="FunctionTok"/>
-        </w:rPr>
-        <w:t xml:space="preserve">print</w:t>
-      </w:r>
-      <w:r>
-        <w:rPr>
-          <w:rStyle w:val="NormalTok"/>
-        </w:rPr>
-        <w:t xml:space="preserve">(proportions)</w:t>
-      </w:r>
-      <w:r>
-        <w:br/>
-      </w:r>
-      <w:r>
-        <w:rPr>
-          <w:rStyle w:val="NormalTok"/>
-        </w:rPr>
-        <w:t xml:space="preserve">    </w:t>
-      </w:r>
-      <w:r>
-        <w:rPr>
-          <w:rStyle w:val="FunctionTok"/>
-        </w:rPr>
-        <w:t xml:space="preserve">print</w:t>
-      </w:r>
-      <w:r>
-        <w:rPr>
-          <w:rStyle w:val="NormalTok"/>
-        </w:rPr>
-        <w:t xml:space="preserve">(</w:t>
-      </w:r>
-      <w:r>
-        <w:rPr>
-          <w:rStyle w:val="StringTok"/>
-        </w:rPr>
-        <w:t xml:space="preserve">"Frequency table sorted"</w:t>
-      </w:r>
-      <w:r>
-        <w:rPr>
-          <w:rStyle w:val="NormalTok"/>
-        </w:rPr>
-        <w:t xml:space="preserve">)</w:t>
-      </w:r>
-      <w:r>
-        <w:br/>
-      </w:r>
-      <w:r>
-        <w:rPr>
-          <w:rStyle w:val="NormalTok"/>
-        </w:rPr>
-        <w:t xml:space="preserve">    </w:t>
-      </w:r>
-      <w:r>
-        <w:rPr>
-          <w:rStyle w:val="FunctionTok"/>
-        </w:rPr>
-        <w:t xml:space="preserve">print</w:t>
-      </w:r>
-      <w:r>
-        <w:rPr>
-          <w:rStyle w:val="NormalTok"/>
-        </w:rPr>
-        <w:t xml:space="preserve">(</w:t>
-      </w:r>
-      <w:r>
-        <w:rPr>
-          <w:rStyle w:val="FunctionTok"/>
-        </w:rPr>
-        <w:t xml:space="preserve">sort</w:t>
-      </w:r>
-      <w:r>
-        <w:rPr>
-          <w:rStyle w:val="NormalTok"/>
-        </w:rPr>
-        <w:t xml:space="preserve">(frecs, </w:t>
-      </w:r>
-      <w:r>
-        <w:rPr>
-          <w:rStyle w:val="AttributeTok"/>
-        </w:rPr>
-        <w:t xml:space="preserve">decreasing=</w:t>
-      </w:r>
-      <w:r>
-        <w:rPr>
-          <w:rStyle w:val="ConstantTok"/>
-        </w:rPr>
-        <w:t xml:space="preserve">TRUE</w:t>
-      </w:r>
-      <w:r>
-        <w:rPr>
-          <w:rStyle w:val="NormalTok"/>
-        </w:rPr>
-        <w:t xml:space="preserve">))</w:t>
-      </w:r>
-      <w:r>
-        <w:br/>
-      </w:r>
-      <w:r>
-        <w:rPr>
-          <w:rStyle w:val="NormalTok"/>
-        </w:rPr>
-        <w:t xml:space="preserve">    </w:t>
-      </w:r>
-      <w:r>
-        <w:rPr>
-          <w:rStyle w:val="FunctionTok"/>
-        </w:rPr>
-        <w:t xml:space="preserve">print</w:t>
-      </w:r>
-      <w:r>
-        <w:rPr>
-          <w:rStyle w:val="NormalTok"/>
-        </w:rPr>
-        <w:t xml:space="preserve">(</w:t>
-      </w:r>
-      <w:r>
-        <w:rPr>
-          <w:rStyle w:val="StringTok"/>
-        </w:rPr>
-        <w:t xml:space="preserve">"Relative frequency table (proportions) sorted"</w:t>
-      </w:r>
-      <w:r>
-        <w:rPr>
-          <w:rStyle w:val="NormalTok"/>
-        </w:rPr>
-        <w:t xml:space="preserve">)</w:t>
-      </w:r>
-      <w:r>
-        <w:br/>
-      </w:r>
-      <w:r>
-        <w:rPr>
-          <w:rStyle w:val="NormalTok"/>
-        </w:rPr>
-        <w:t xml:space="preserve">    </w:t>
-      </w:r>
-      <w:r>
-        <w:rPr>
-          <w:rStyle w:val="FunctionTok"/>
-        </w:rPr>
-        <w:t xml:space="preserve">print</w:t>
-      </w:r>
-      <w:r>
-        <w:rPr>
-          <w:rStyle w:val="NormalTok"/>
-        </w:rPr>
-        <w:t xml:space="preserve">(</w:t>
-      </w:r>
-      <w:r>
-        <w:rPr>
-          <w:rStyle w:val="FunctionTok"/>
-        </w:rPr>
-        <w:t xml:space="preserve">sort</w:t>
-      </w:r>
-      <w:r>
-        <w:rPr>
-          <w:rStyle w:val="NormalTok"/>
-        </w:rPr>
-        <w:t xml:space="preserve">(proportions, </w:t>
-      </w:r>
-      <w:r>
-        <w:rPr>
-          <w:rStyle w:val="AttributeTok"/>
-        </w:rPr>
-        <w:t xml:space="preserve">decreasing=</w:t>
-      </w:r>
-      <w:r>
-        <w:rPr>
-          <w:rStyle w:val="ConstantTok"/>
-        </w:rPr>
-        <w:t xml:space="preserve">TRUE</w:t>
-      </w:r>
-      <w:r>
-        <w:rPr>
-          <w:rStyle w:val="NormalTok"/>
-        </w:rPr>
-        <w:t xml:space="preserve">))</w:t>
-      </w:r>
-      <w:r>
-        <w:br/>
-      </w:r>
-      <w:r>
-        <w:rPr>
-          <w:rStyle w:val="NormalTok"/>
-        </w:rPr>
-        <w:t xml:space="preserve">   }</w:t>
-      </w:r>
-      <w:r>
-        <w:rPr>
-          <w:rStyle w:val="ControlFlowTok"/>
-        </w:rPr>
-        <w:t xml:space="preserve">else</w:t>
-      </w:r>
-      <w:r>
-        <w:rPr>
-          <w:rStyle w:val="NormalTok"/>
-        </w:rPr>
-        <w:t xml:space="preserve">{</w:t>
-      </w:r>
-      <w:r>
-        <w:br/>
-      </w:r>
-      <w:r>
-        <w:rPr>
-          <w:rStyle w:val="NormalTok"/>
-        </w:rPr>
-        <w:t xml:space="preserve">     </w:t>
-      </w:r>
-      <w:r>
-        <w:rPr>
-          <w:rStyle w:val="ControlFlowTok"/>
-        </w:rPr>
-        <w:t xml:space="preserve">if</w:t>
-      </w:r>
-      <w:r>
-        <w:rPr>
-          <w:rStyle w:val="NormalTok"/>
-        </w:rPr>
-        <w:t xml:space="preserve">(</w:t>
-      </w:r>
-      <w:r>
-        <w:rPr>
-          <w:rStyle w:val="FunctionTok"/>
-        </w:rPr>
-        <w:t xml:space="preserve">class</w:t>
-      </w:r>
-      <w:r>
-        <w:rPr>
-          <w:rStyle w:val="NormalTok"/>
-        </w:rPr>
-        <w:t xml:space="preserve">(X)</w:t>
-      </w:r>
-      <w:r>
-        <w:rPr>
-          <w:rStyle w:val="SpecialCharTok"/>
-        </w:rPr>
-        <w:t xml:space="preserve">==</w:t>
-      </w:r>
-      <w:r>
-        <w:rPr>
-          <w:rStyle w:val="StringTok"/>
-        </w:rPr>
-        <w:t xml:space="preserve">"Date"</w:t>
-      </w:r>
-      <w:r>
-        <w:rPr>
-          <w:rStyle w:val="NormalTok"/>
-        </w:rPr>
-        <w:t xml:space="preserve">){</w:t>
-      </w:r>
-      <w:r>
-        <w:br/>
-      </w:r>
-      <w:r>
-        <w:rPr>
-          <w:rStyle w:val="NormalTok"/>
-        </w:rPr>
-        <w:t xml:space="preserve">       </w:t>
-      </w:r>
-      <w:r>
-        <w:rPr>
-          <w:rStyle w:val="FunctionTok"/>
-        </w:rPr>
-        <w:t xml:space="preserve">print</w:t>
-      </w:r>
-      <w:r>
-        <w:rPr>
-          <w:rStyle w:val="NormalTok"/>
-        </w:rPr>
-        <w:t xml:space="preserve">(</w:t>
-      </w:r>
-      <w:r>
-        <w:rPr>
-          <w:rStyle w:val="FunctionTok"/>
-        </w:rPr>
-        <w:t xml:space="preserve">summary</w:t>
-      </w:r>
-      <w:r>
-        <w:rPr>
-          <w:rStyle w:val="NormalTok"/>
-        </w:rPr>
-        <w:t xml:space="preserve">(X))</w:t>
-      </w:r>
-      <w:r>
-        <w:br/>
-      </w:r>
-      <w:r>
-        <w:rPr>
-          <w:rStyle w:val="NormalTok"/>
-        </w:rPr>
-        <w:t xml:space="preserve">       </w:t>
-      </w:r>
-      <w:r>
-        <w:rPr>
-          <w:rStyle w:val="FunctionTok"/>
-        </w:rPr>
-        <w:t xml:space="preserve">print</w:t>
-      </w:r>
-      <w:r>
-        <w:rPr>
-          <w:rStyle w:val="NormalTok"/>
-        </w:rPr>
-        <w:t xml:space="preserve">(</w:t>
-      </w:r>
-      <w:r>
-        <w:rPr>
-          <w:rStyle w:val="FunctionTok"/>
-        </w:rPr>
-        <w:t xml:space="preserve">sd</w:t>
-      </w:r>
-      <w:r>
-        <w:rPr>
-          <w:rStyle w:val="NormalTok"/>
-        </w:rPr>
-        <w:t xml:space="preserve">(X))</w:t>
-      </w:r>
-      <w:r>
-        <w:br/>
-      </w:r>
-      <w:r>
-        <w:rPr>
-          <w:rStyle w:val="NormalTok"/>
-        </w:rPr>
-        <w:t xml:space="preserve">       </w:t>
-      </w:r>
-      <w:r>
-        <w:rPr>
-          <w:rStyle w:val="CommentTok"/>
-        </w:rPr>
-        <w:t xml:space="preserve">#decide breaks: weeks, months, quarters...</w:t>
-      </w:r>
-      <w:r>
-        <w:br/>
-      </w:r>
-      <w:r>
-        <w:rPr>
-          <w:rStyle w:val="NormalTok"/>
-        </w:rPr>
-        <w:t xml:space="preserve">       </w:t>
-      </w:r>
-      <w:r>
-        <w:rPr>
-          <w:rStyle w:val="FunctionTok"/>
-        </w:rPr>
-        <w:t xml:space="preserve">hist</w:t>
-      </w:r>
-      <w:r>
-        <w:rPr>
-          <w:rStyle w:val="NormalTok"/>
-        </w:rPr>
-        <w:t xml:space="preserve">(X, </w:t>
-      </w:r>
-      <w:r>
-        <w:rPr>
-          <w:rStyle w:val="AttributeTok"/>
-        </w:rPr>
-        <w:t xml:space="preserve">main=</w:t>
-      </w:r>
-      <w:r>
-        <w:rPr>
-          <w:rStyle w:val="FunctionTok"/>
-        </w:rPr>
-        <w:t xml:space="preserve">paste</w:t>
-      </w:r>
-      <w:r>
-        <w:rPr>
-          <w:rStyle w:val="NormalTok"/>
-        </w:rPr>
-        <w:t xml:space="preserve">(</w:t>
-      </w:r>
-      <w:r>
-        <w:rPr>
-          <w:rStyle w:val="StringTok"/>
-        </w:rPr>
-        <w:t xml:space="preserve">"Histogram of"</w:t>
-      </w:r>
-      <w:r>
-        <w:rPr>
-          <w:rStyle w:val="NormalTok"/>
-        </w:rPr>
-        <w:t xml:space="preserve">, nom), </w:t>
-      </w:r>
-      <w:r>
-        <w:rPr>
-          <w:rStyle w:val="AttributeTok"/>
-        </w:rPr>
-        <w:t xml:space="preserve">breaks=</w:t>
-      </w:r>
-      <w:r>
-        <w:rPr>
-          <w:rStyle w:val="StringTok"/>
-        </w:rPr>
-        <w:t xml:space="preserve">"years"</w:t>
-      </w:r>
-      <w:r>
-        <w:rPr>
-          <w:rStyle w:val="NormalTok"/>
-        </w:rPr>
-        <w:t xml:space="preserve">)</w:t>
-      </w:r>
-      <w:r>
-        <w:br/>
-      </w:r>
-      <w:r>
-        <w:rPr>
-          <w:rStyle w:val="NormalTok"/>
-        </w:rPr>
-        <w:t xml:space="preserve">     }</w:t>
-      </w:r>
-      <w:r>
-        <w:rPr>
-          <w:rStyle w:val="ControlFlowTok"/>
-        </w:rPr>
-        <w:t xml:space="preserve">else</w:t>
-      </w:r>
-      <w:r>
-        <w:rPr>
-          <w:rStyle w:val="NormalTok"/>
-        </w:rPr>
-        <w:t xml:space="preserve">{</w:t>
-      </w:r>
-      <w:r>
-        <w:br/>
-      </w:r>
-      <w:r>
-        <w:rPr>
-          <w:rStyle w:val="NormalTok"/>
-        </w:rPr>
-        <w:t xml:space="preserve">       </w:t>
-      </w:r>
-      <w:r>
-        <w:rPr>
-          <w:rStyle w:val="FunctionTok"/>
-        </w:rPr>
-        <w:t xml:space="preserve">hist</w:t>
-      </w:r>
-      <w:r>
-        <w:rPr>
-          <w:rStyle w:val="NormalTok"/>
-        </w:rPr>
-        <w:t xml:space="preserve">(X, </w:t>
-      </w:r>
-      <w:r>
-        <w:rPr>
-          <w:rStyle w:val="AttributeTok"/>
-        </w:rPr>
-        <w:t xml:space="preserve">main=</w:t>
-      </w:r>
-      <w:r>
-        <w:rPr>
-          <w:rStyle w:val="FunctionTok"/>
-        </w:rPr>
-        <w:t xml:space="preserve">paste</w:t>
-      </w:r>
-      <w:r>
-        <w:rPr>
-          <w:rStyle w:val="NormalTok"/>
-        </w:rPr>
-        <w:t xml:space="preserve">(</w:t>
-      </w:r>
-      <w:r>
-        <w:rPr>
-          <w:rStyle w:val="StringTok"/>
-        </w:rPr>
-        <w:t xml:space="preserve">"Histogram of"</w:t>
-      </w:r>
-      <w:r>
-        <w:rPr>
-          <w:rStyle w:val="NormalTok"/>
-        </w:rPr>
-        <w:t xml:space="preserve">, nom))</w:t>
-      </w:r>
-      <w:r>
-        <w:br/>
-      </w:r>
-      <w:r>
-        <w:rPr>
-          <w:rStyle w:val="NormalTok"/>
-        </w:rPr>
-        <w:t xml:space="preserve">       </w:t>
-      </w:r>
-      <w:r>
-        <w:rPr>
-          <w:rStyle w:val="FunctionTok"/>
-        </w:rPr>
-        <w:t xml:space="preserve">boxplot</w:t>
-      </w:r>
-      <w:r>
-        <w:rPr>
-          <w:rStyle w:val="NormalTok"/>
-        </w:rPr>
-        <w:t xml:space="preserve">(X, </w:t>
-      </w:r>
-      <w:r>
-        <w:rPr>
-          <w:rStyle w:val="AttributeTok"/>
-        </w:rPr>
-        <w:t xml:space="preserve">horizontal=</w:t>
-      </w:r>
-      <w:r>
-        <w:rPr>
-          <w:rStyle w:val="ConstantTok"/>
-        </w:rPr>
-        <w:t xml:space="preserve">TRUE</w:t>
-      </w:r>
-      <w:r>
-        <w:rPr>
-          <w:rStyle w:val="NormalTok"/>
-        </w:rPr>
-        <w:t xml:space="preserve">, </w:t>
-      </w:r>
-      <w:r>
-        <w:rPr>
-          <w:rStyle w:val="AttributeTok"/>
-        </w:rPr>
-        <w:t xml:space="preserve">main=</w:t>
-      </w:r>
-      <w:r>
-        <w:rPr>
-          <w:rStyle w:val="FunctionTok"/>
-        </w:rPr>
-        <w:t xml:space="preserve">paste</w:t>
-      </w:r>
-      <w:r>
-        <w:rPr>
-          <w:rStyle w:val="NormalTok"/>
-        </w:rPr>
-        <w:t xml:space="preserve">(</w:t>
-      </w:r>
-      <w:r>
-        <w:rPr>
-          <w:rStyle w:val="StringTok"/>
-        </w:rPr>
-        <w:t xml:space="preserve">"Boxplot of"</w:t>
-      </w:r>
-      <w:r>
-        <w:rPr>
-          <w:rStyle w:val="NormalTok"/>
-        </w:rPr>
-        <w:t xml:space="preserve">,nom))</w:t>
-      </w:r>
-      <w:r>
-        <w:br/>
-      </w:r>
-      <w:r>
-        <w:rPr>
-          <w:rStyle w:val="NormalTok"/>
-        </w:rPr>
-        <w:t xml:space="preserve">       </w:t>
-      </w:r>
-      <w:r>
-        <w:rPr>
-          <w:rStyle w:val="FunctionTok"/>
-        </w:rPr>
-        <w:t xml:space="preserve">print</w:t>
-      </w:r>
-      <w:r>
-        <w:rPr>
-          <w:rStyle w:val="NormalTok"/>
-        </w:rPr>
-        <w:t xml:space="preserve">(</w:t>
-      </w:r>
-      <w:r>
-        <w:rPr>
-          <w:rStyle w:val="StringTok"/>
-        </w:rPr>
-        <w:t xml:space="preserve">"Extended Summary Statistics"</w:t>
-      </w:r>
-      <w:r>
-        <w:rPr>
-          <w:rStyle w:val="NormalTok"/>
-        </w:rPr>
-        <w:t xml:space="preserve">)</w:t>
-      </w:r>
-      <w:r>
-        <w:br/>
-      </w:r>
-      <w:r>
-        <w:rPr>
-          <w:rStyle w:val="NormalTok"/>
-        </w:rPr>
-        <w:t xml:space="preserve">       </w:t>
-      </w:r>
-      <w:r>
-        <w:rPr>
-          <w:rStyle w:val="FunctionTok"/>
-        </w:rPr>
-        <w:t xml:space="preserve">print</w:t>
-      </w:r>
-      <w:r>
-        <w:rPr>
-          <w:rStyle w:val="NormalTok"/>
-        </w:rPr>
-        <w:t xml:space="preserve">(</w:t>
-      </w:r>
-      <w:r>
-        <w:rPr>
-          <w:rStyle w:val="FunctionTok"/>
-        </w:rPr>
-        <w:t xml:space="preserve">summary</w:t>
-      </w:r>
-      <w:r>
-        <w:rPr>
-          <w:rStyle w:val="NormalTok"/>
-        </w:rPr>
-        <w:t xml:space="preserve">(X))</w:t>
-      </w:r>
-      <w:r>
-        <w:br/>
-      </w:r>
-      <w:r>
-        <w:rPr>
-          <w:rStyle w:val="NormalTok"/>
-        </w:rPr>
-        <w:t xml:space="preserve">       </w:t>
-      </w:r>
-      <w:r>
-        <w:rPr>
-          <w:rStyle w:val="FunctionTok"/>
-        </w:rPr>
-        <w:t xml:space="preserve">print</w:t>
-      </w:r>
-      <w:r>
-        <w:rPr>
-          <w:rStyle w:val="NormalTok"/>
-        </w:rPr>
-        <w:t xml:space="preserve">(</w:t>
-      </w:r>
-      <w:r>
-        <w:rPr>
-          <w:rStyle w:val="FunctionTok"/>
-        </w:rPr>
-        <w:t xml:space="preserve">paste</w:t>
-      </w:r>
-      <w:r>
-        <w:rPr>
-          <w:rStyle w:val="NormalTok"/>
-        </w:rPr>
-        <w:t xml:space="preserve">(</w:t>
-      </w:r>
-      <w:r>
-        <w:rPr>
-          <w:rStyle w:val="StringTok"/>
-        </w:rPr>
-        <w:t xml:space="preserve">"sd: "</w:t>
-      </w:r>
-      <w:r>
-        <w:rPr>
-          <w:rStyle w:val="NormalTok"/>
-        </w:rPr>
-        <w:t xml:space="preserve">, </w:t>
-      </w:r>
-      <w:r>
-        <w:rPr>
-          <w:rStyle w:val="FunctionTok"/>
-        </w:rPr>
-        <w:t xml:space="preserve">sd</w:t>
-      </w:r>
-      <w:r>
-        <w:rPr>
-          <w:rStyle w:val="NormalTok"/>
-        </w:rPr>
-        <w:t xml:space="preserve">(X, </w:t>
-      </w:r>
-      <w:r>
-        <w:rPr>
-          <w:rStyle w:val="AttributeTok"/>
-        </w:rPr>
-        <w:t xml:space="preserve">na.rm=</w:t>
-      </w:r>
-      <w:r>
-        <w:rPr>
-          <w:rStyle w:val="ConstantTok"/>
-        </w:rPr>
-        <w:t xml:space="preserve">TRUE</w:t>
-      </w:r>
-      <w:r>
-        <w:rPr>
-          <w:rStyle w:val="NormalTok"/>
-        </w:rPr>
-        <w:t xml:space="preserve">)))</w:t>
-      </w:r>
-      <w:r>
-        <w:br/>
-      </w:r>
-      <w:r>
-        <w:rPr>
-          <w:rStyle w:val="NormalTok"/>
-        </w:rPr>
-        <w:t xml:space="preserve">       </w:t>
-      </w:r>
-      <w:r>
-        <w:rPr>
-          <w:rStyle w:val="FunctionTok"/>
-        </w:rPr>
-        <w:t xml:space="preserve">print</w:t>
-      </w:r>
-      <w:r>
-        <w:rPr>
-          <w:rStyle w:val="NormalTok"/>
-        </w:rPr>
-        <w:t xml:space="preserve">(</w:t>
-      </w:r>
-      <w:r>
-        <w:rPr>
-          <w:rStyle w:val="FunctionTok"/>
-        </w:rPr>
-        <w:t xml:space="preserve">paste</w:t>
-      </w:r>
-      <w:r>
-        <w:rPr>
-          <w:rStyle w:val="NormalTok"/>
-        </w:rPr>
-        <w:t xml:space="preserve">(</w:t>
-      </w:r>
-      <w:r>
-        <w:rPr>
-          <w:rStyle w:val="StringTok"/>
-        </w:rPr>
-        <w:t xml:space="preserve">"vc: "</w:t>
-      </w:r>
-      <w:r>
-        <w:rPr>
-          <w:rStyle w:val="NormalTok"/>
-        </w:rPr>
-        <w:t xml:space="preserve">, </w:t>
-      </w:r>
-      <w:r>
-        <w:rPr>
-          <w:rStyle w:val="FunctionTok"/>
-        </w:rPr>
-        <w:t xml:space="preserve">sd</w:t>
-      </w:r>
-      <w:r>
-        <w:rPr>
-          <w:rStyle w:val="NormalTok"/>
-        </w:rPr>
-        <w:t xml:space="preserve">(X, </w:t>
-      </w:r>
-      <w:r>
-        <w:rPr>
-          <w:rStyle w:val="AttributeTok"/>
-        </w:rPr>
-        <w:t xml:space="preserve">na.rm=</w:t>
-      </w:r>
-      <w:r>
-        <w:rPr>
-          <w:rStyle w:val="ConstantTok"/>
-        </w:rPr>
-        <w:t xml:space="preserve">TRUE</w:t>
-      </w:r>
-      <w:r>
-        <w:rPr>
-          <w:rStyle w:val="NormalTok"/>
-        </w:rPr>
-        <w:t xml:space="preserve">)</w:t>
-      </w:r>
-      <w:r>
-        <w:rPr>
-          <w:rStyle w:val="SpecialCharTok"/>
-        </w:rPr>
-        <w:t xml:space="preserve">/</w:t>
-      </w:r>
-      <w:r>
-        <w:rPr>
-          <w:rStyle w:val="FunctionTok"/>
-        </w:rPr>
-        <w:t xml:space="preserve">mean</w:t>
-      </w:r>
-      <w:r>
-        <w:rPr>
-          <w:rStyle w:val="NormalTok"/>
-        </w:rPr>
-        <w:t xml:space="preserve">(X, </w:t>
-      </w:r>
-      <w:r>
-        <w:rPr>
-          <w:rStyle w:val="AttributeTok"/>
-        </w:rPr>
-        <w:t xml:space="preserve">na.rm=</w:t>
-      </w:r>
-      <w:r>
-        <w:rPr>
-          <w:rStyle w:val="ConstantTok"/>
-        </w:rPr>
-        <w:t xml:space="preserve">TRUE</w:t>
-      </w:r>
-      <w:r>
-        <w:rPr>
-          <w:rStyle w:val="NormalTok"/>
-        </w:rPr>
-        <w:t xml:space="preserve">)))</w:t>
-      </w:r>
-      <w:r>
-        <w:br/>
-      </w:r>
-      <w:r>
-        <w:rPr>
-          <w:rStyle w:val="NormalTok"/>
-        </w:rPr>
-        <w:t xml:space="preserve">      }</w:t>
-      </w:r>
-      <w:r>
-        <w:br/>
-      </w:r>
-      <w:r>
-        <w:rPr>
-          <w:rStyle w:val="NormalTok"/>
-        </w:rPr>
-        <w:t xml:space="preserve">   }</w:t>
-      </w:r>
-      <w:r>
-        <w:br/>
-      </w:r>
-      <w:r>
-        <w:rPr>
-          <w:rStyle w:val="NormalTok"/>
-        </w:rPr>
-        <w:t xml:space="preserve">}</w:t>
-      </w:r>
-      <w:r>
-        <w:br/>
-      </w:r>
-      <w:r>
-        <w:br/>
-      </w:r>
-      <w:r>
-        <w:rPr>
-          <w:rStyle w:val="CommentTok"/>
-        </w:rPr>
-        <w:t xml:space="preserve"># colDate&lt;-1</w:t>
-      </w:r>
-      <w:r>
-        <w:br/>
-      </w:r>
-      <w:r>
-        <w:rPr>
-          <w:rStyle w:val="CommentTok"/>
-        </w:rPr>
-        <w:t xml:space="preserve"># if (dataset=="platjaDaro")</w:t>
-      </w:r>
-      <w:r>
-        <w:br/>
-      </w:r>
-      <w:r>
-        <w:rPr>
-          <w:rStyle w:val="CommentTok"/>
-        </w:rPr>
-        <w:t xml:space="preserve">#   {dd[,colDate]&lt;-as.Date(dd[, colDate], format="%d/%m/%y %h:%m:%s")</w:t>
-      </w:r>
-      <w:r>
-        <w:br/>
-      </w:r>
-      <w:r>
-        <w:rPr>
-          <w:rStyle w:val="CommentTok"/>
-        </w:rPr>
-        <w:t xml:space="preserve">#    actives&lt;-c(3:44)</w:t>
-      </w:r>
-      <w:r>
-        <w:br/>
-      </w:r>
-      <w:r>
-        <w:rPr>
-          <w:rStyle w:val="CommentTok"/>
-        </w:rPr>
-        <w:t xml:space="preserve">#    }</w:t>
-      </w:r>
-    </w:p>
-    <w:p>
-      <w:pPr>
-        <w:pStyle w:val="FirstParagraph"/>
-      </w:pPr>
-      <w:r>
-        <w:t xml:space="preserve">Basic descriptive analysis for numerical variables</w:t>
-      </w:r>
-    </w:p>
-    <w:p>
-      <w:pPr>
-        <w:pStyle w:val="BodyText"/>
-      </w:pPr>
-      <w:r>
-        <w:t xml:space="preserve">(decide the maximum number of colors you can need in a graph based on your metadata file)</w:t>
+        <w:t xml:space="preserve">Basic descriptive analysis of our variables:</w:t>
       </w:r>
     </w:p>
     <w:p>
@@ -1775,7 +368,7 @@
               <a:graphicData uri="http://schemas.openxmlformats.org/drawingml/2006/picture">
                 <pic:pic>
                   <pic:nvPicPr>
-                    <pic:cNvPr descr="ReferenceMarkdown_files/figure-docx/unnamed-chunk-7-1.png" id="22" name="Picture"/>
+                    <pic:cNvPr descr="ReferenceMarkdown_files/figure-docx/unnamed-chunk-6-1.png" id="22" name="Picture"/>
                     <pic:cNvPicPr>
                       <a:picLocks noChangeArrowheads="1" noChangeAspect="1"/>
                     </pic:cNvPicPr>
@@ -1817,7 +410,7 @@
               <a:graphicData uri="http://schemas.openxmlformats.org/drawingml/2006/picture">
                 <pic:pic>
                   <pic:nvPicPr>
-                    <pic:cNvPr descr="ReferenceMarkdown_files/figure-docx/unnamed-chunk-7-2.png" id="25" name="Picture"/>
+                    <pic:cNvPr descr="ReferenceMarkdown_files/figure-docx/unnamed-chunk-6-2.png" id="25" name="Picture"/>
                     <pic:cNvPicPr>
                       <a:picLocks noChangeArrowheads="1" noChangeAspect="1"/>
                     </pic:cNvPicPr>
@@ -2011,6 +604,42 @@
         <w:rPr>
           <w:rStyle w:val="VerbatimChar"/>
         </w:rPr>
+        <w:t xml:space="preserve">## </w:t>
+      </w:r>
+      <w:r>
+        <w:br/>
+      </w:r>
+      <w:r>
+        <w:rPr>
+          <w:rStyle w:val="VerbatimChar"/>
+        </w:rPr>
+        <w:t xml:space="preserve">## </w:t>
+      </w:r>
+      <w:r>
+        <w:br/>
+      </w:r>
+      <w:r>
+        <w:rPr>
+          <w:rStyle w:val="VerbatimChar"/>
+        </w:rPr>
+        <w:t xml:space="preserve">## </w:t>
+      </w:r>
+      <w:r>
+        <w:br/>
+      </w:r>
+      <w:r>
+        <w:rPr>
+          <w:rStyle w:val="VerbatimChar"/>
+        </w:rPr>
+        <w:t xml:space="preserve">## </w:t>
+      </w:r>
+      <w:r>
+        <w:br/>
+      </w:r>
+      <w:r>
+        <w:rPr>
+          <w:rStyle w:val="VerbatimChar"/>
+        </w:rPr>
         <w:t xml:space="preserve">## [1] "variable  2 : Date"</w:t>
       </w:r>
       <w:r>
@@ -2055,7 +684,7 @@
               <a:graphicData uri="http://schemas.openxmlformats.org/drawingml/2006/picture">
                 <pic:pic>
                   <pic:nvPicPr>
-                    <pic:cNvPr descr="ReferenceMarkdown_files/figure-docx/unnamed-chunk-7-3.png" id="28" name="Picture"/>
+                    <pic:cNvPr descr="ReferenceMarkdown_files/figure-docx/unnamed-chunk-6-3.png" id="28" name="Picture"/>
                     <pic:cNvPicPr>
                       <a:picLocks noChangeArrowheads="1" noChangeAspect="1"/>
                     </pic:cNvPicPr>
@@ -2096,6 +725,42 @@
         <w:rPr>
           <w:rStyle w:val="VerbatimChar"/>
         </w:rPr>
+        <w:t xml:space="preserve">## </w:t>
+      </w:r>
+      <w:r>
+        <w:br/>
+      </w:r>
+      <w:r>
+        <w:rPr>
+          <w:rStyle w:val="VerbatimChar"/>
+        </w:rPr>
+        <w:t xml:space="preserve">## </w:t>
+      </w:r>
+      <w:r>
+        <w:br/>
+      </w:r>
+      <w:r>
+        <w:rPr>
+          <w:rStyle w:val="VerbatimChar"/>
+        </w:rPr>
+        <w:t xml:space="preserve">## </w:t>
+      </w:r>
+      <w:r>
+        <w:br/>
+      </w:r>
+      <w:r>
+        <w:rPr>
+          <w:rStyle w:val="VerbatimChar"/>
+        </w:rPr>
+        <w:t xml:space="preserve">## </w:t>
+      </w:r>
+      <w:r>
+        <w:br/>
+      </w:r>
+      <w:r>
+        <w:rPr>
+          <w:rStyle w:val="VerbatimChar"/>
+        </w:rPr>
         <w:t xml:space="preserve">## [1] "variable  3 : Region"</w:t>
       </w:r>
     </w:p>
@@ -2113,7 +778,7 @@
               <a:graphicData uri="http://schemas.openxmlformats.org/drawingml/2006/picture">
                 <pic:pic>
                   <pic:nvPicPr>
-                    <pic:cNvPr descr="ReferenceMarkdown_files/figure-docx/unnamed-chunk-7-4.png" id="31" name="Picture"/>
+                    <pic:cNvPr descr="ReferenceMarkdown_files/figure-docx/unnamed-chunk-6-4.png" id="31" name="Picture"/>
                     <pic:cNvPicPr>
                       <a:picLocks noChangeArrowheads="1" noChangeAspect="1"/>
                     </pic:cNvPicPr>
@@ -2155,7 +820,7 @@
               <a:graphicData uri="http://schemas.openxmlformats.org/drawingml/2006/picture">
                 <pic:pic>
                   <pic:nvPicPr>
-                    <pic:cNvPr descr="ReferenceMarkdown_files/figure-docx/unnamed-chunk-7-5.png" id="34" name="Picture"/>
+                    <pic:cNvPr descr="ReferenceMarkdown_files/figure-docx/unnamed-chunk-6-5.png" id="34" name="Picture"/>
                     <pic:cNvPicPr>
                       <a:picLocks noChangeArrowheads="1" noChangeAspect="1"/>
                     </pic:cNvPicPr>
@@ -3069,6 +1734,42 @@
         <w:rPr>
           <w:rStyle w:val="VerbatimChar"/>
         </w:rPr>
+        <w:t xml:space="preserve">## </w:t>
+      </w:r>
+      <w:r>
+        <w:br/>
+      </w:r>
+      <w:r>
+        <w:rPr>
+          <w:rStyle w:val="VerbatimChar"/>
+        </w:rPr>
+        <w:t xml:space="preserve">## </w:t>
+      </w:r>
+      <w:r>
+        <w:br/>
+      </w:r>
+      <w:r>
+        <w:rPr>
+          <w:rStyle w:val="VerbatimChar"/>
+        </w:rPr>
+        <w:t xml:space="preserve">## </w:t>
+      </w:r>
+      <w:r>
+        <w:br/>
+      </w:r>
+      <w:r>
+        <w:rPr>
+          <w:rStyle w:val="VerbatimChar"/>
+        </w:rPr>
+        <w:t xml:space="preserve">## </w:t>
+      </w:r>
+      <w:r>
+        <w:br/>
+      </w:r>
+      <w:r>
+        <w:rPr>
+          <w:rStyle w:val="VerbatimChar"/>
+        </w:rPr>
         <w:t xml:space="preserve">## [1] "variable  4 : Prov"</w:t>
       </w:r>
     </w:p>
@@ -3086,7 +1787,7 @@
               <a:graphicData uri="http://schemas.openxmlformats.org/drawingml/2006/picture">
                 <pic:pic>
                   <pic:nvPicPr>
-                    <pic:cNvPr descr="ReferenceMarkdown_files/figure-docx/unnamed-chunk-7-6.png" id="37" name="Picture"/>
+                    <pic:cNvPr descr="ReferenceMarkdown_files/figure-docx/unnamed-chunk-6-6.png" id="37" name="Picture"/>
                     <pic:cNvPicPr>
                       <a:picLocks noChangeArrowheads="1" noChangeAspect="1"/>
                     </pic:cNvPicPr>
@@ -3128,7 +1829,7 @@
               <a:graphicData uri="http://schemas.openxmlformats.org/drawingml/2006/picture">
                 <pic:pic>
                   <pic:nvPicPr>
-                    <pic:cNvPr descr="ReferenceMarkdown_files/figure-docx/unnamed-chunk-7-7.png" id="40" name="Picture"/>
+                    <pic:cNvPr descr="ReferenceMarkdown_files/figure-docx/unnamed-chunk-6-7.png" id="40" name="Picture"/>
                     <pic:cNvPicPr>
                       <a:picLocks noChangeArrowheads="1" noChangeAspect="1"/>
                     </pic:cNvPicPr>
@@ -3322,6 +2023,42 @@
         <w:rPr>
           <w:rStyle w:val="VerbatimChar"/>
         </w:rPr>
+        <w:t xml:space="preserve">## </w:t>
+      </w:r>
+      <w:r>
+        <w:br/>
+      </w:r>
+      <w:r>
+        <w:rPr>
+          <w:rStyle w:val="VerbatimChar"/>
+        </w:rPr>
+        <w:t xml:space="preserve">## </w:t>
+      </w:r>
+      <w:r>
+        <w:br/>
+      </w:r>
+      <w:r>
+        <w:rPr>
+          <w:rStyle w:val="VerbatimChar"/>
+        </w:rPr>
+        <w:t xml:space="preserve">## </w:t>
+      </w:r>
+      <w:r>
+        <w:br/>
+      </w:r>
+      <w:r>
+        <w:rPr>
+          <w:rStyle w:val="VerbatimChar"/>
+        </w:rPr>
+        <w:t xml:space="preserve">## </w:t>
+      </w:r>
+      <w:r>
+        <w:br/>
+      </w:r>
+      <w:r>
+        <w:rPr>
+          <w:rStyle w:val="VerbatimChar"/>
+        </w:rPr>
         <w:t xml:space="preserve">## [1] "variable  5 : nMortal"</w:t>
       </w:r>
     </w:p>
@@ -3339,7 +2076,7 @@
               <a:graphicData uri="http://schemas.openxmlformats.org/drawingml/2006/picture">
                 <pic:pic>
                   <pic:nvPicPr>
-                    <pic:cNvPr descr="ReferenceMarkdown_files/figure-docx/unnamed-chunk-7-8.png" id="43" name="Picture"/>
+                    <pic:cNvPr descr="ReferenceMarkdown_files/figure-docx/unnamed-chunk-6-8.png" id="43" name="Picture"/>
                     <pic:cNvPicPr>
                       <a:picLocks noChangeArrowheads="1" noChangeAspect="1"/>
                     </pic:cNvPicPr>
@@ -3381,7 +2118,7 @@
               <a:graphicData uri="http://schemas.openxmlformats.org/drawingml/2006/picture">
                 <pic:pic>
                   <pic:nvPicPr>
-                    <pic:cNvPr descr="ReferenceMarkdown_files/figure-docx/unnamed-chunk-7-9.png" id="46" name="Picture"/>
+                    <pic:cNvPr descr="ReferenceMarkdown_files/figure-docx/unnamed-chunk-6-9.png" id="46" name="Picture"/>
                     <pic:cNvPicPr>
                       <a:picLocks noChangeArrowheads="1" noChangeAspect="1"/>
                     </pic:cNvPicPr>
@@ -3467,6 +2204,42 @@
         <w:rPr>
           <w:rStyle w:val="VerbatimChar"/>
         </w:rPr>
+        <w:t xml:space="preserve">## </w:t>
+      </w:r>
+      <w:r>
+        <w:br/>
+      </w:r>
+      <w:r>
+        <w:rPr>
+          <w:rStyle w:val="VerbatimChar"/>
+        </w:rPr>
+        <w:t xml:space="preserve">## </w:t>
+      </w:r>
+      <w:r>
+        <w:br/>
+      </w:r>
+      <w:r>
+        <w:rPr>
+          <w:rStyle w:val="VerbatimChar"/>
+        </w:rPr>
+        <w:t xml:space="preserve">## </w:t>
+      </w:r>
+      <w:r>
+        <w:br/>
+      </w:r>
+      <w:r>
+        <w:rPr>
+          <w:rStyle w:val="VerbatimChar"/>
+        </w:rPr>
+        <w:t xml:space="preserve">## </w:t>
+      </w:r>
+      <w:r>
+        <w:br/>
+      </w:r>
+      <w:r>
+        <w:rPr>
+          <w:rStyle w:val="VerbatimChar"/>
+        </w:rPr>
         <w:t xml:space="preserve">## [1] "variable  6 : nGraveInj"</w:t>
       </w:r>
     </w:p>
@@ -3484,7 +2257,7 @@
               <a:graphicData uri="http://schemas.openxmlformats.org/drawingml/2006/picture">
                 <pic:pic>
                   <pic:nvPicPr>
-                    <pic:cNvPr descr="ReferenceMarkdown_files/figure-docx/unnamed-chunk-7-10.png" id="49" name="Picture"/>
+                    <pic:cNvPr descr="ReferenceMarkdown_files/figure-docx/unnamed-chunk-6-10.png" id="49" name="Picture"/>
                     <pic:cNvPicPr>
                       <a:picLocks noChangeArrowheads="1" noChangeAspect="1"/>
                     </pic:cNvPicPr>
@@ -3526,7 +2299,7 @@
               <a:graphicData uri="http://schemas.openxmlformats.org/drawingml/2006/picture">
                 <pic:pic>
                   <pic:nvPicPr>
-                    <pic:cNvPr descr="ReferenceMarkdown_files/figure-docx/unnamed-chunk-7-11.png" id="52" name="Picture"/>
+                    <pic:cNvPr descr="ReferenceMarkdown_files/figure-docx/unnamed-chunk-6-11.png" id="52" name="Picture"/>
                     <pic:cNvPicPr>
                       <a:picLocks noChangeArrowheads="1" noChangeAspect="1"/>
                     </pic:cNvPicPr>
@@ -3612,6 +2385,42 @@
         <w:rPr>
           <w:rStyle w:val="VerbatimChar"/>
         </w:rPr>
+        <w:t xml:space="preserve">## </w:t>
+      </w:r>
+      <w:r>
+        <w:br/>
+      </w:r>
+      <w:r>
+        <w:rPr>
+          <w:rStyle w:val="VerbatimChar"/>
+        </w:rPr>
+        <w:t xml:space="preserve">## </w:t>
+      </w:r>
+      <w:r>
+        <w:br/>
+      </w:r>
+      <w:r>
+        <w:rPr>
+          <w:rStyle w:val="VerbatimChar"/>
+        </w:rPr>
+        <w:t xml:space="preserve">## </w:t>
+      </w:r>
+      <w:r>
+        <w:br/>
+      </w:r>
+      <w:r>
+        <w:rPr>
+          <w:rStyle w:val="VerbatimChar"/>
+        </w:rPr>
+        <w:t xml:space="preserve">## </w:t>
+      </w:r>
+      <w:r>
+        <w:br/>
+      </w:r>
+      <w:r>
+        <w:rPr>
+          <w:rStyle w:val="VerbatimChar"/>
+        </w:rPr>
         <w:t xml:space="preserve">## [1] "variable  7 : nMinorInj"</w:t>
       </w:r>
     </w:p>
@@ -3629,7 +2438,7 @@
               <a:graphicData uri="http://schemas.openxmlformats.org/drawingml/2006/picture">
                 <pic:pic>
                   <pic:nvPicPr>
-                    <pic:cNvPr descr="ReferenceMarkdown_files/figure-docx/unnamed-chunk-7-12.png" id="55" name="Picture"/>
+                    <pic:cNvPr descr="ReferenceMarkdown_files/figure-docx/unnamed-chunk-6-12.png" id="55" name="Picture"/>
                     <pic:cNvPicPr>
                       <a:picLocks noChangeArrowheads="1" noChangeAspect="1"/>
                     </pic:cNvPicPr>
@@ -3671,7 +2480,7 @@
               <a:graphicData uri="http://schemas.openxmlformats.org/drawingml/2006/picture">
                 <pic:pic>
                   <pic:nvPicPr>
-                    <pic:cNvPr descr="ReferenceMarkdown_files/figure-docx/unnamed-chunk-7-13.png" id="58" name="Picture"/>
+                    <pic:cNvPr descr="ReferenceMarkdown_files/figure-docx/unnamed-chunk-6-13.png" id="58" name="Picture"/>
                     <pic:cNvPicPr>
                       <a:picLocks noChangeArrowheads="1" noChangeAspect="1"/>
                     </pic:cNvPicPr>
@@ -3757,6 +2566,42 @@
         <w:rPr>
           <w:rStyle w:val="VerbatimChar"/>
         </w:rPr>
+        <w:t xml:space="preserve">## </w:t>
+      </w:r>
+      <w:r>
+        <w:br/>
+      </w:r>
+      <w:r>
+        <w:rPr>
+          <w:rStyle w:val="VerbatimChar"/>
+        </w:rPr>
+        <w:t xml:space="preserve">## </w:t>
+      </w:r>
+      <w:r>
+        <w:br/>
+      </w:r>
+      <w:r>
+        <w:rPr>
+          <w:rStyle w:val="VerbatimChar"/>
+        </w:rPr>
+        <w:t xml:space="preserve">## </w:t>
+      </w:r>
+      <w:r>
+        <w:br/>
+      </w:r>
+      <w:r>
+        <w:rPr>
+          <w:rStyle w:val="VerbatimChar"/>
+        </w:rPr>
+        <w:t xml:space="preserve">## </w:t>
+      </w:r>
+      <w:r>
+        <w:br/>
+      </w:r>
+      <w:r>
+        <w:rPr>
+          <w:rStyle w:val="VerbatimChar"/>
+        </w:rPr>
         <w:t xml:space="preserve">## [1] "variable  8 : nInv"</w:t>
       </w:r>
     </w:p>
@@ -3774,7 +2619,7 @@
               <a:graphicData uri="http://schemas.openxmlformats.org/drawingml/2006/picture">
                 <pic:pic>
                   <pic:nvPicPr>
-                    <pic:cNvPr descr="ReferenceMarkdown_files/figure-docx/unnamed-chunk-7-14.png" id="61" name="Picture"/>
+                    <pic:cNvPr descr="ReferenceMarkdown_files/figure-docx/unnamed-chunk-6-14.png" id="61" name="Picture"/>
                     <pic:cNvPicPr>
                       <a:picLocks noChangeArrowheads="1" noChangeAspect="1"/>
                     </pic:cNvPicPr>
@@ -3816,7 +2661,7 @@
               <a:graphicData uri="http://schemas.openxmlformats.org/drawingml/2006/picture">
                 <pic:pic>
                   <pic:nvPicPr>
-                    <pic:cNvPr descr="ReferenceMarkdown_files/figure-docx/unnamed-chunk-7-15.png" id="64" name="Picture"/>
+                    <pic:cNvPr descr="ReferenceMarkdown_files/figure-docx/unnamed-chunk-6-15.png" id="64" name="Picture"/>
                     <pic:cNvPicPr>
                       <a:picLocks noChangeArrowheads="1" noChangeAspect="1"/>
                     </pic:cNvPicPr>
@@ -3902,6 +2747,42 @@
         <w:rPr>
           <w:rStyle w:val="VerbatimChar"/>
         </w:rPr>
+        <w:t xml:space="preserve">## </w:t>
+      </w:r>
+      <w:r>
+        <w:br/>
+      </w:r>
+      <w:r>
+        <w:rPr>
+          <w:rStyle w:val="VerbatimChar"/>
+        </w:rPr>
+        <w:t xml:space="preserve">## </w:t>
+      </w:r>
+      <w:r>
+        <w:br/>
+      </w:r>
+      <w:r>
+        <w:rPr>
+          <w:rStyle w:val="VerbatimChar"/>
+        </w:rPr>
+        <w:t xml:space="preserve">## </w:t>
+      </w:r>
+      <w:r>
+        <w:br/>
+      </w:r>
+      <w:r>
+        <w:rPr>
+          <w:rStyle w:val="VerbatimChar"/>
+        </w:rPr>
+        <w:t xml:space="preserve">## </w:t>
+      </w:r>
+      <w:r>
+        <w:br/>
+      </w:r>
+      <w:r>
+        <w:rPr>
+          <w:rStyle w:val="VerbatimChar"/>
+        </w:rPr>
         <w:t xml:space="preserve">## [1] "variable  9 : nPedest"</w:t>
       </w:r>
     </w:p>
@@ -3919,7 +2800,7 @@
               <a:graphicData uri="http://schemas.openxmlformats.org/drawingml/2006/picture">
                 <pic:pic>
                   <pic:nvPicPr>
-                    <pic:cNvPr descr="ReferenceMarkdown_files/figure-docx/unnamed-chunk-7-16.png" id="67" name="Picture"/>
+                    <pic:cNvPr descr="ReferenceMarkdown_files/figure-docx/unnamed-chunk-6-16.png" id="67" name="Picture"/>
                     <pic:cNvPicPr>
                       <a:picLocks noChangeArrowheads="1" noChangeAspect="1"/>
                     </pic:cNvPicPr>
@@ -3961,7 +2842,7 @@
               <a:graphicData uri="http://schemas.openxmlformats.org/drawingml/2006/picture">
                 <pic:pic>
                   <pic:nvPicPr>
-                    <pic:cNvPr descr="ReferenceMarkdown_files/figure-docx/unnamed-chunk-7-17.png" id="70" name="Picture"/>
+                    <pic:cNvPr descr="ReferenceMarkdown_files/figure-docx/unnamed-chunk-6-17.png" id="70" name="Picture"/>
                     <pic:cNvPicPr>
                       <a:picLocks noChangeArrowheads="1" noChangeAspect="1"/>
                     </pic:cNvPicPr>
@@ -4047,6 +2928,42 @@
         <w:rPr>
           <w:rStyle w:val="VerbatimChar"/>
         </w:rPr>
+        <w:t xml:space="preserve">## </w:t>
+      </w:r>
+      <w:r>
+        <w:br/>
+      </w:r>
+      <w:r>
+        <w:rPr>
+          <w:rStyle w:val="VerbatimChar"/>
+        </w:rPr>
+        <w:t xml:space="preserve">## </w:t>
+      </w:r>
+      <w:r>
+        <w:br/>
+      </w:r>
+      <w:r>
+        <w:rPr>
+          <w:rStyle w:val="VerbatimChar"/>
+        </w:rPr>
+        <w:t xml:space="preserve">## </w:t>
+      </w:r>
+      <w:r>
+        <w:br/>
+      </w:r>
+      <w:r>
+        <w:rPr>
+          <w:rStyle w:val="VerbatimChar"/>
+        </w:rPr>
+        <w:t xml:space="preserve">## </w:t>
+      </w:r>
+      <w:r>
+        <w:br/>
+      </w:r>
+      <w:r>
+        <w:rPr>
+          <w:rStyle w:val="VerbatimChar"/>
+        </w:rPr>
         <w:t xml:space="preserve">## [1] "variable  10 : nBikes"</w:t>
       </w:r>
     </w:p>
@@ -4064,7 +2981,7 @@
               <a:graphicData uri="http://schemas.openxmlformats.org/drawingml/2006/picture">
                 <pic:pic>
                   <pic:nvPicPr>
-                    <pic:cNvPr descr="ReferenceMarkdown_files/figure-docx/unnamed-chunk-7-18.png" id="73" name="Picture"/>
+                    <pic:cNvPr descr="ReferenceMarkdown_files/figure-docx/unnamed-chunk-6-18.png" id="73" name="Picture"/>
                     <pic:cNvPicPr>
                       <a:picLocks noChangeArrowheads="1" noChangeAspect="1"/>
                     </pic:cNvPicPr>
@@ -4106,7 +3023,7 @@
               <a:graphicData uri="http://schemas.openxmlformats.org/drawingml/2006/picture">
                 <pic:pic>
                   <pic:nvPicPr>
-                    <pic:cNvPr descr="ReferenceMarkdown_files/figure-docx/unnamed-chunk-7-19.png" id="76" name="Picture"/>
+                    <pic:cNvPr descr="ReferenceMarkdown_files/figure-docx/unnamed-chunk-6-19.png" id="76" name="Picture"/>
                     <pic:cNvPicPr>
                       <a:picLocks noChangeArrowheads="1" noChangeAspect="1"/>
                     </pic:cNvPicPr>
@@ -4192,6 +3109,42 @@
         <w:rPr>
           <w:rStyle w:val="VerbatimChar"/>
         </w:rPr>
+        <w:t xml:space="preserve">## </w:t>
+      </w:r>
+      <w:r>
+        <w:br/>
+      </w:r>
+      <w:r>
+        <w:rPr>
+          <w:rStyle w:val="VerbatimChar"/>
+        </w:rPr>
+        <w:t xml:space="preserve">## </w:t>
+      </w:r>
+      <w:r>
+        <w:br/>
+      </w:r>
+      <w:r>
+        <w:rPr>
+          <w:rStyle w:val="VerbatimChar"/>
+        </w:rPr>
+        <w:t xml:space="preserve">## </w:t>
+      </w:r>
+      <w:r>
+        <w:br/>
+      </w:r>
+      <w:r>
+        <w:rPr>
+          <w:rStyle w:val="VerbatimChar"/>
+        </w:rPr>
+        <w:t xml:space="preserve">## </w:t>
+      </w:r>
+      <w:r>
+        <w:br/>
+      </w:r>
+      <w:r>
+        <w:rPr>
+          <w:rStyle w:val="VerbatimChar"/>
+        </w:rPr>
         <w:t xml:space="preserve">## [1] "variable  11 : nMotor"</w:t>
       </w:r>
     </w:p>
@@ -4209,7 +3162,7 @@
               <a:graphicData uri="http://schemas.openxmlformats.org/drawingml/2006/picture">
                 <pic:pic>
                   <pic:nvPicPr>
-                    <pic:cNvPr descr="ReferenceMarkdown_files/figure-docx/unnamed-chunk-7-20.png" id="79" name="Picture"/>
+                    <pic:cNvPr descr="ReferenceMarkdown_files/figure-docx/unnamed-chunk-6-20.png" id="79" name="Picture"/>
                     <pic:cNvPicPr>
                       <a:picLocks noChangeArrowheads="1" noChangeAspect="1"/>
                     </pic:cNvPicPr>
@@ -4251,7 +3204,7 @@
               <a:graphicData uri="http://schemas.openxmlformats.org/drawingml/2006/picture">
                 <pic:pic>
                   <pic:nvPicPr>
-                    <pic:cNvPr descr="ReferenceMarkdown_files/figure-docx/unnamed-chunk-7-21.png" id="82" name="Picture"/>
+                    <pic:cNvPr descr="ReferenceMarkdown_files/figure-docx/unnamed-chunk-6-21.png" id="82" name="Picture"/>
                     <pic:cNvPicPr>
                       <a:picLocks noChangeArrowheads="1" noChangeAspect="1"/>
                     </pic:cNvPicPr>
@@ -4337,6 +3290,42 @@
         <w:rPr>
           <w:rStyle w:val="VerbatimChar"/>
         </w:rPr>
+        <w:t xml:space="preserve">## </w:t>
+      </w:r>
+      <w:r>
+        <w:br/>
+      </w:r>
+      <w:r>
+        <w:rPr>
+          <w:rStyle w:val="VerbatimChar"/>
+        </w:rPr>
+        <w:t xml:space="preserve">## </w:t>
+      </w:r>
+      <w:r>
+        <w:br/>
+      </w:r>
+      <w:r>
+        <w:rPr>
+          <w:rStyle w:val="VerbatimChar"/>
+        </w:rPr>
+        <w:t xml:space="preserve">## </w:t>
+      </w:r>
+      <w:r>
+        <w:br/>
+      </w:r>
+      <w:r>
+        <w:rPr>
+          <w:rStyle w:val="VerbatimChar"/>
+        </w:rPr>
+        <w:t xml:space="preserve">## </w:t>
+      </w:r>
+      <w:r>
+        <w:br/>
+      </w:r>
+      <w:r>
+        <w:rPr>
+          <w:rStyle w:val="VerbatimChar"/>
+        </w:rPr>
         <w:t xml:space="preserve">## [1] "variable  12 : Vel"</w:t>
       </w:r>
     </w:p>
@@ -4354,7 +3343,7 @@
               <a:graphicData uri="http://schemas.openxmlformats.org/drawingml/2006/picture">
                 <pic:pic>
                   <pic:nvPicPr>
-                    <pic:cNvPr descr="ReferenceMarkdown_files/figure-docx/unnamed-chunk-7-22.png" id="85" name="Picture"/>
+                    <pic:cNvPr descr="ReferenceMarkdown_files/figure-docx/unnamed-chunk-6-22.png" id="85" name="Picture"/>
                     <pic:cNvPicPr>
                       <a:picLocks noChangeArrowheads="1" noChangeAspect="1"/>
                     </pic:cNvPicPr>
@@ -4584,6 +3573,42 @@
         <w:rPr>
           <w:rStyle w:val="VerbatimChar"/>
         </w:rPr>
+        <w:t xml:space="preserve">## </w:t>
+      </w:r>
+      <w:r>
+        <w:br/>
+      </w:r>
+      <w:r>
+        <w:rPr>
+          <w:rStyle w:val="VerbatimChar"/>
+        </w:rPr>
+        <w:t xml:space="preserve">## </w:t>
+      </w:r>
+      <w:r>
+        <w:br/>
+      </w:r>
+      <w:r>
+        <w:rPr>
+          <w:rStyle w:val="VerbatimChar"/>
+        </w:rPr>
+        <w:t xml:space="preserve">## </w:t>
+      </w:r>
+      <w:r>
+        <w:br/>
+      </w:r>
+      <w:r>
+        <w:rPr>
+          <w:rStyle w:val="VerbatimChar"/>
+        </w:rPr>
+        <w:t xml:space="preserve">## </w:t>
+      </w:r>
+      <w:r>
+        <w:br/>
+      </w:r>
+      <w:r>
+        <w:rPr>
+          <w:rStyle w:val="VerbatimChar"/>
+        </w:rPr>
         <w:t xml:space="preserve">## [1] "variable  13 : Escaped"</w:t>
       </w:r>
     </w:p>
@@ -4621,7 +3646,7 @@
               <a:graphicData uri="http://schemas.openxmlformats.org/drawingml/2006/picture">
                 <pic:pic>
                   <pic:nvPicPr>
-                    <pic:cNvPr descr="ReferenceMarkdown_files/figure-docx/unnamed-chunk-7-23.png" id="88" name="Picture"/>
+                    <pic:cNvPr descr="ReferenceMarkdown_files/figure-docx/unnamed-chunk-6-23.png" id="88" name="Picture"/>
                     <pic:cNvPicPr>
                       <a:picLocks noChangeArrowheads="1" noChangeAspect="1"/>
                     </pic:cNvPicPr>
@@ -4663,7 +3688,7 @@
               <a:graphicData uri="http://schemas.openxmlformats.org/drawingml/2006/picture">
                 <pic:pic>
                   <pic:nvPicPr>
-                    <pic:cNvPr descr="ReferenceMarkdown_files/figure-docx/unnamed-chunk-7-24.png" id="91" name="Picture"/>
+                    <pic:cNvPr descr="ReferenceMarkdown_files/figure-docx/unnamed-chunk-6-24.png" id="91" name="Picture"/>
                     <pic:cNvPicPr>
                       <a:picLocks noChangeArrowheads="1" noChangeAspect="1"/>
                     </pic:cNvPicPr>
@@ -4857,6 +3882,42 @@
         <w:rPr>
           <w:rStyle w:val="VerbatimChar"/>
         </w:rPr>
+        <w:t xml:space="preserve">## </w:t>
+      </w:r>
+      <w:r>
+        <w:br/>
+      </w:r>
+      <w:r>
+        <w:rPr>
+          <w:rStyle w:val="VerbatimChar"/>
+        </w:rPr>
+        <w:t xml:space="preserve">## </w:t>
+      </w:r>
+      <w:r>
+        <w:br/>
+      </w:r>
+      <w:r>
+        <w:rPr>
+          <w:rStyle w:val="VerbatimChar"/>
+        </w:rPr>
+        <w:t xml:space="preserve">## </w:t>
+      </w:r>
+      <w:r>
+        <w:br/>
+      </w:r>
+      <w:r>
+        <w:rPr>
+          <w:rStyle w:val="VerbatimChar"/>
+        </w:rPr>
+        <w:t xml:space="preserve">## </w:t>
+      </w:r>
+      <w:r>
+        <w:br/>
+      </w:r>
+      <w:r>
+        <w:rPr>
+          <w:rStyle w:val="VerbatimChar"/>
+        </w:rPr>
         <w:t xml:space="preserve">## [1] "variable  14 : Weather"</w:t>
       </w:r>
     </w:p>
@@ -4894,7 +3955,7 @@
               <a:graphicData uri="http://schemas.openxmlformats.org/drawingml/2006/picture">
                 <pic:pic>
                   <pic:nvPicPr>
-                    <pic:cNvPr descr="ReferenceMarkdown_files/figure-docx/unnamed-chunk-7-25.png" id="94" name="Picture"/>
+                    <pic:cNvPr descr="ReferenceMarkdown_files/figure-docx/unnamed-chunk-6-25.png" id="94" name="Picture"/>
                     <pic:cNvPicPr>
                       <a:picLocks noChangeArrowheads="1" noChangeAspect="1"/>
                     </pic:cNvPicPr>
@@ -4936,7 +3997,7 @@
               <a:graphicData uri="http://schemas.openxmlformats.org/drawingml/2006/picture">
                 <pic:pic>
                   <pic:nvPicPr>
-                    <pic:cNvPr descr="ReferenceMarkdown_files/figure-docx/unnamed-chunk-7-26.png" id="97" name="Picture"/>
+                    <pic:cNvPr descr="ReferenceMarkdown_files/figure-docx/unnamed-chunk-6-26.png" id="97" name="Picture"/>
                     <pic:cNvPicPr>
                       <a:picLocks noChangeArrowheads="1" noChangeAspect="1"/>
                     </pic:cNvPicPr>
@@ -5130,6 +4191,42 @@
         <w:rPr>
           <w:rStyle w:val="VerbatimChar"/>
         </w:rPr>
+        <w:t xml:space="preserve">## </w:t>
+      </w:r>
+      <w:r>
+        <w:br/>
+      </w:r>
+      <w:r>
+        <w:rPr>
+          <w:rStyle w:val="VerbatimChar"/>
+        </w:rPr>
+        <w:t xml:space="preserve">## </w:t>
+      </w:r>
+      <w:r>
+        <w:br/>
+      </w:r>
+      <w:r>
+        <w:rPr>
+          <w:rStyle w:val="VerbatimChar"/>
+        </w:rPr>
+        <w:t xml:space="preserve">## </w:t>
+      </w:r>
+      <w:r>
+        <w:br/>
+      </w:r>
+      <w:r>
+        <w:rPr>
+          <w:rStyle w:val="VerbatimChar"/>
+        </w:rPr>
+        <w:t xml:space="preserve">## </w:t>
+      </w:r>
+      <w:r>
+        <w:br/>
+      </w:r>
+      <w:r>
+        <w:rPr>
+          <w:rStyle w:val="VerbatimChar"/>
+        </w:rPr>
         <w:t xml:space="preserve">## [1] "variable  15 : TrafficInf"</w:t>
       </w:r>
     </w:p>
@@ -5167,7 +4264,7 @@
               <a:graphicData uri="http://schemas.openxmlformats.org/drawingml/2006/picture">
                 <pic:pic>
                   <pic:nvPicPr>
-                    <pic:cNvPr descr="ReferenceMarkdown_files/figure-docx/unnamed-chunk-7-27.png" id="100" name="Picture"/>
+                    <pic:cNvPr descr="ReferenceMarkdown_files/figure-docx/unnamed-chunk-6-27.png" id="100" name="Picture"/>
                     <pic:cNvPicPr>
                       <a:picLocks noChangeArrowheads="1" noChangeAspect="1"/>
                     </pic:cNvPicPr>
@@ -5209,7 +4306,7 @@
               <a:graphicData uri="http://schemas.openxmlformats.org/drawingml/2006/picture">
                 <pic:pic>
                   <pic:nvPicPr>
-                    <pic:cNvPr descr="ReferenceMarkdown_files/figure-docx/unnamed-chunk-7-28.png" id="103" name="Picture"/>
+                    <pic:cNvPr descr="ReferenceMarkdown_files/figure-docx/unnamed-chunk-6-28.png" id="103" name="Picture"/>
                     <pic:cNvPicPr>
                       <a:picLocks noChangeArrowheads="1" noChangeAspect="1"/>
                     </pic:cNvPicPr>
@@ -5403,6 +4500,42 @@
         <w:rPr>
           <w:rStyle w:val="VerbatimChar"/>
         </w:rPr>
+        <w:t xml:space="preserve">## </w:t>
+      </w:r>
+      <w:r>
+        <w:br/>
+      </w:r>
+      <w:r>
+        <w:rPr>
+          <w:rStyle w:val="VerbatimChar"/>
+        </w:rPr>
+        <w:t xml:space="preserve">## </w:t>
+      </w:r>
+      <w:r>
+        <w:br/>
+      </w:r>
+      <w:r>
+        <w:rPr>
+          <w:rStyle w:val="VerbatimChar"/>
+        </w:rPr>
+        <w:t xml:space="preserve">## </w:t>
+      </w:r>
+      <w:r>
+        <w:br/>
+      </w:r>
+      <w:r>
+        <w:rPr>
+          <w:rStyle w:val="VerbatimChar"/>
+        </w:rPr>
+        <w:t xml:space="preserve">## </w:t>
+      </w:r>
+      <w:r>
+        <w:br/>
+      </w:r>
+      <w:r>
+        <w:rPr>
+          <w:rStyle w:val="VerbatimChar"/>
+        </w:rPr>
         <w:t xml:space="preserve">## [1] "variable  16 : WeatherInf"</w:t>
       </w:r>
     </w:p>
@@ -5440,7 +4573,7 @@
               <a:graphicData uri="http://schemas.openxmlformats.org/drawingml/2006/picture">
                 <pic:pic>
                   <pic:nvPicPr>
-                    <pic:cNvPr descr="ReferenceMarkdown_files/figure-docx/unnamed-chunk-7-29.png" id="106" name="Picture"/>
+                    <pic:cNvPr descr="ReferenceMarkdown_files/figure-docx/unnamed-chunk-6-29.png" id="106" name="Picture"/>
                     <pic:cNvPicPr>
                       <a:picLocks noChangeArrowheads="1" noChangeAspect="1"/>
                     </pic:cNvPicPr>
@@ -5482,7 +4615,7 @@
               <a:graphicData uri="http://schemas.openxmlformats.org/drawingml/2006/picture">
                 <pic:pic>
                   <pic:nvPicPr>
-                    <pic:cNvPr descr="ReferenceMarkdown_files/figure-docx/unnamed-chunk-7-30.png" id="109" name="Picture"/>
+                    <pic:cNvPr descr="ReferenceMarkdown_files/figure-docx/unnamed-chunk-6-30.png" id="109" name="Picture"/>
                     <pic:cNvPicPr>
                       <a:picLocks noChangeArrowheads="1" noChangeAspect="1"/>
                     </pic:cNvPicPr>
@@ -5676,6 +4809,42 @@
         <w:rPr>
           <w:rStyle w:val="VerbatimChar"/>
         </w:rPr>
+        <w:t xml:space="preserve">## </w:t>
+      </w:r>
+      <w:r>
+        <w:br/>
+      </w:r>
+      <w:r>
+        <w:rPr>
+          <w:rStyle w:val="VerbatimChar"/>
+        </w:rPr>
+        <w:t xml:space="preserve">## </w:t>
+      </w:r>
+      <w:r>
+        <w:br/>
+      </w:r>
+      <w:r>
+        <w:rPr>
+          <w:rStyle w:val="VerbatimChar"/>
+        </w:rPr>
+        <w:t xml:space="preserve">## </w:t>
+      </w:r>
+      <w:r>
+        <w:br/>
+      </w:r>
+      <w:r>
+        <w:rPr>
+          <w:rStyle w:val="VerbatimChar"/>
+        </w:rPr>
+        <w:t xml:space="preserve">## </w:t>
+      </w:r>
+      <w:r>
+        <w:br/>
+      </w:r>
+      <w:r>
+        <w:rPr>
+          <w:rStyle w:val="VerbatimChar"/>
+        </w:rPr>
         <w:t xml:space="preserve">## [1] "variable  17 : LightInf"</w:t>
       </w:r>
     </w:p>
@@ -5713,7 +4882,7 @@
               <a:graphicData uri="http://schemas.openxmlformats.org/drawingml/2006/picture">
                 <pic:pic>
                   <pic:nvPicPr>
-                    <pic:cNvPr descr="ReferenceMarkdown_files/figure-docx/unnamed-chunk-7-31.png" id="112" name="Picture"/>
+                    <pic:cNvPr descr="ReferenceMarkdown_files/figure-docx/unnamed-chunk-6-31.png" id="112" name="Picture"/>
                     <pic:cNvPicPr>
                       <a:picLocks noChangeArrowheads="1" noChangeAspect="1"/>
                     </pic:cNvPicPr>
@@ -5755,7 +4924,7 @@
               <a:graphicData uri="http://schemas.openxmlformats.org/drawingml/2006/picture">
                 <pic:pic>
                   <pic:nvPicPr>
-                    <pic:cNvPr descr="ReferenceMarkdown_files/figure-docx/unnamed-chunk-7-32.png" id="115" name="Picture"/>
+                    <pic:cNvPr descr="ReferenceMarkdown_files/figure-docx/unnamed-chunk-6-32.png" id="115" name="Picture"/>
                     <pic:cNvPicPr>
                       <a:picLocks noChangeArrowheads="1" noChangeAspect="1"/>
                     </pic:cNvPicPr>
@@ -5949,6 +5118,42 @@
         <w:rPr>
           <w:rStyle w:val="VerbatimChar"/>
         </w:rPr>
+        <w:t xml:space="preserve">## </w:t>
+      </w:r>
+      <w:r>
+        <w:br/>
+      </w:r>
+      <w:r>
+        <w:rPr>
+          <w:rStyle w:val="VerbatimChar"/>
+        </w:rPr>
+        <w:t xml:space="preserve">## </w:t>
+      </w:r>
+      <w:r>
+        <w:br/>
+      </w:r>
+      <w:r>
+        <w:rPr>
+          <w:rStyle w:val="VerbatimChar"/>
+        </w:rPr>
+        <w:t xml:space="preserve">## </w:t>
+      </w:r>
+      <w:r>
+        <w:br/>
+      </w:r>
+      <w:r>
+        <w:rPr>
+          <w:rStyle w:val="VerbatimChar"/>
+        </w:rPr>
+        <w:t xml:space="preserve">## </w:t>
+      </w:r>
+      <w:r>
+        <w:br/>
+      </w:r>
+      <w:r>
+        <w:rPr>
+          <w:rStyle w:val="VerbatimChar"/>
+        </w:rPr>
         <w:t xml:space="preserve">## [1] "variable  18 : VisionInf"</w:t>
       </w:r>
     </w:p>
@@ -5986,7 +5191,7 @@
               <a:graphicData uri="http://schemas.openxmlformats.org/drawingml/2006/picture">
                 <pic:pic>
                   <pic:nvPicPr>
-                    <pic:cNvPr descr="ReferenceMarkdown_files/figure-docx/unnamed-chunk-7-33.png" id="118" name="Picture"/>
+                    <pic:cNvPr descr="ReferenceMarkdown_files/figure-docx/unnamed-chunk-6-33.png" id="118" name="Picture"/>
                     <pic:cNvPicPr>
                       <a:picLocks noChangeArrowheads="1" noChangeAspect="1"/>
                     </pic:cNvPicPr>
@@ -6028,7 +5233,7 @@
               <a:graphicData uri="http://schemas.openxmlformats.org/drawingml/2006/picture">
                 <pic:pic>
                   <pic:nvPicPr>
-                    <pic:cNvPr descr="ReferenceMarkdown_files/figure-docx/unnamed-chunk-7-34.png" id="121" name="Picture"/>
+                    <pic:cNvPr descr="ReferenceMarkdown_files/figure-docx/unnamed-chunk-6-34.png" id="121" name="Picture"/>
                     <pic:cNvPicPr>
                       <a:picLocks noChangeArrowheads="1" noChangeAspect="1"/>
                     </pic:cNvPicPr>
@@ -6222,6 +5427,42 @@
         <w:rPr>
           <w:rStyle w:val="VerbatimChar"/>
         </w:rPr>
+        <w:t xml:space="preserve">## </w:t>
+      </w:r>
+      <w:r>
+        <w:br/>
+      </w:r>
+      <w:r>
+        <w:rPr>
+          <w:rStyle w:val="VerbatimChar"/>
+        </w:rPr>
+        <w:t xml:space="preserve">## </w:t>
+      </w:r>
+      <w:r>
+        <w:br/>
+      </w:r>
+      <w:r>
+        <w:rPr>
+          <w:rStyle w:val="VerbatimChar"/>
+        </w:rPr>
+        <w:t xml:space="preserve">## </w:t>
+      </w:r>
+      <w:r>
+        <w:br/>
+      </w:r>
+      <w:r>
+        <w:rPr>
+          <w:rStyle w:val="VerbatimChar"/>
+        </w:rPr>
+        <w:t xml:space="preserve">## </w:t>
+      </w:r>
+      <w:r>
+        <w:br/>
+      </w:r>
+      <w:r>
+        <w:rPr>
+          <w:rStyle w:val="VerbatimChar"/>
+        </w:rPr>
         <w:t xml:space="preserve">## [1] "variable  19 : Intersect"</w:t>
       </w:r>
     </w:p>
@@ -6259,7 +5500,7 @@
               <a:graphicData uri="http://schemas.openxmlformats.org/drawingml/2006/picture">
                 <pic:pic>
                   <pic:nvPicPr>
-                    <pic:cNvPr descr="ReferenceMarkdown_files/figure-docx/unnamed-chunk-7-35.png" id="124" name="Picture"/>
+                    <pic:cNvPr descr="ReferenceMarkdown_files/figure-docx/unnamed-chunk-6-35.png" id="124" name="Picture"/>
                     <pic:cNvPicPr>
                       <a:picLocks noChangeArrowheads="1" noChangeAspect="1"/>
                     </pic:cNvPicPr>
@@ -6301,7 +5542,7 @@
               <a:graphicData uri="http://schemas.openxmlformats.org/drawingml/2006/picture">
                 <pic:pic>
                   <pic:nvPicPr>
-                    <pic:cNvPr descr="ReferenceMarkdown_files/figure-docx/unnamed-chunk-7-36.png" id="127" name="Picture"/>
+                    <pic:cNvPr descr="ReferenceMarkdown_files/figure-docx/unnamed-chunk-6-36.png" id="127" name="Picture"/>
                     <pic:cNvPicPr>
                       <a:picLocks noChangeArrowheads="1" noChangeAspect="1"/>
                     </pic:cNvPicPr>
@@ -6495,6 +5736,42 @@
         <w:rPr>
           <w:rStyle w:val="VerbatimChar"/>
         </w:rPr>
+        <w:t xml:space="preserve">## </w:t>
+      </w:r>
+      <w:r>
+        <w:br/>
+      </w:r>
+      <w:r>
+        <w:rPr>
+          <w:rStyle w:val="VerbatimChar"/>
+        </w:rPr>
+        <w:t xml:space="preserve">## </w:t>
+      </w:r>
+      <w:r>
+        <w:br/>
+      </w:r>
+      <w:r>
+        <w:rPr>
+          <w:rStyle w:val="VerbatimChar"/>
+        </w:rPr>
+        <w:t xml:space="preserve">## </w:t>
+      </w:r>
+      <w:r>
+        <w:br/>
+      </w:r>
+      <w:r>
+        <w:rPr>
+          <w:rStyle w:val="VerbatimChar"/>
+        </w:rPr>
+        <w:t xml:space="preserve">## </w:t>
+      </w:r>
+      <w:r>
+        <w:br/>
+      </w:r>
+      <w:r>
+        <w:rPr>
+          <w:rStyle w:val="VerbatimChar"/>
+        </w:rPr>
         <w:t xml:space="preserve">## [1] "variable  20 : Surface"</w:t>
       </w:r>
     </w:p>
@@ -6532,7 +5809,7 @@
               <a:graphicData uri="http://schemas.openxmlformats.org/drawingml/2006/picture">
                 <pic:pic>
                   <pic:nvPicPr>
-                    <pic:cNvPr descr="ReferenceMarkdown_files/figure-docx/unnamed-chunk-7-37.png" id="130" name="Picture"/>
+                    <pic:cNvPr descr="ReferenceMarkdown_files/figure-docx/unnamed-chunk-6-37.png" id="130" name="Picture"/>
                     <pic:cNvPicPr>
                       <a:picLocks noChangeArrowheads="1" noChangeAspect="1"/>
                     </pic:cNvPicPr>
@@ -6574,7 +5851,7 @@
               <a:graphicData uri="http://schemas.openxmlformats.org/drawingml/2006/picture">
                 <pic:pic>
                   <pic:nvPicPr>
-                    <pic:cNvPr descr="ReferenceMarkdown_files/figure-docx/unnamed-chunk-7-38.png" id="133" name="Picture"/>
+                    <pic:cNvPr descr="ReferenceMarkdown_files/figure-docx/unnamed-chunk-6-38.png" id="133" name="Picture"/>
                     <pic:cNvPicPr>
                       <a:picLocks noChangeArrowheads="1" noChangeAspect="1"/>
                     </pic:cNvPicPr>
@@ -6768,6 +6045,42 @@
         <w:rPr>
           <w:rStyle w:val="VerbatimChar"/>
         </w:rPr>
+        <w:t xml:space="preserve">## </w:t>
+      </w:r>
+      <w:r>
+        <w:br/>
+      </w:r>
+      <w:r>
+        <w:rPr>
+          <w:rStyle w:val="VerbatimChar"/>
+        </w:rPr>
+        <w:t xml:space="preserve">## </w:t>
+      </w:r>
+      <w:r>
+        <w:br/>
+      </w:r>
+      <w:r>
+        <w:rPr>
+          <w:rStyle w:val="VerbatimChar"/>
+        </w:rPr>
+        <w:t xml:space="preserve">## </w:t>
+      </w:r>
+      <w:r>
+        <w:br/>
+      </w:r>
+      <w:r>
+        <w:rPr>
+          <w:rStyle w:val="VerbatimChar"/>
+        </w:rPr>
+        <w:t xml:space="preserve">## </w:t>
+      </w:r>
+      <w:r>
+        <w:br/>
+      </w:r>
+      <w:r>
+        <w:rPr>
+          <w:rStyle w:val="VerbatimChar"/>
+        </w:rPr>
         <w:t xml:space="preserve">## [1] "variable  21 : DayGroup"</w:t>
       </w:r>
     </w:p>
@@ -6805,7 +6118,7 @@
               <a:graphicData uri="http://schemas.openxmlformats.org/drawingml/2006/picture">
                 <pic:pic>
                   <pic:nvPicPr>
-                    <pic:cNvPr descr="ReferenceMarkdown_files/figure-docx/unnamed-chunk-7-39.png" id="136" name="Picture"/>
+                    <pic:cNvPr descr="ReferenceMarkdown_files/figure-docx/unnamed-chunk-6-39.png" id="136" name="Picture"/>
                     <pic:cNvPicPr>
                       <a:picLocks noChangeArrowheads="1" noChangeAspect="1"/>
                     </pic:cNvPicPr>
@@ -6847,7 +6160,7 @@
               <a:graphicData uri="http://schemas.openxmlformats.org/drawingml/2006/picture">
                 <pic:pic>
                   <pic:nvPicPr>
-                    <pic:cNvPr descr="ReferenceMarkdown_files/figure-docx/unnamed-chunk-7-40.png" id="139" name="Picture"/>
+                    <pic:cNvPr descr="ReferenceMarkdown_files/figure-docx/unnamed-chunk-6-40.png" id="139" name="Picture"/>
                     <pic:cNvPicPr>
                       <a:picLocks noChangeArrowheads="1" noChangeAspect="1"/>
                     </pic:cNvPicPr>
@@ -7041,6 +6354,42 @@
         <w:rPr>
           <w:rStyle w:val="VerbatimChar"/>
         </w:rPr>
+        <w:t xml:space="preserve">## </w:t>
+      </w:r>
+      <w:r>
+        <w:br/>
+      </w:r>
+      <w:r>
+        <w:rPr>
+          <w:rStyle w:val="VerbatimChar"/>
+        </w:rPr>
+        <w:t xml:space="preserve">## </w:t>
+      </w:r>
+      <w:r>
+        <w:br/>
+      </w:r>
+      <w:r>
+        <w:rPr>
+          <w:rStyle w:val="VerbatimChar"/>
+        </w:rPr>
+        <w:t xml:space="preserve">## </w:t>
+      </w:r>
+      <w:r>
+        <w:br/>
+      </w:r>
+      <w:r>
+        <w:rPr>
+          <w:rStyle w:val="VerbatimChar"/>
+        </w:rPr>
+        <w:t xml:space="preserve">## </w:t>
+      </w:r>
+      <w:r>
+        <w:br/>
+      </w:r>
+      <w:r>
+        <w:rPr>
+          <w:rStyle w:val="VerbatimChar"/>
+        </w:rPr>
         <w:t xml:space="preserve">## [1] "variable  22 : HourGroup"</w:t>
       </w:r>
     </w:p>
@@ -7078,7 +6427,7 @@
               <a:graphicData uri="http://schemas.openxmlformats.org/drawingml/2006/picture">
                 <pic:pic>
                   <pic:nvPicPr>
-                    <pic:cNvPr descr="ReferenceMarkdown_files/figure-docx/unnamed-chunk-7-41.png" id="142" name="Picture"/>
+                    <pic:cNvPr descr="ReferenceMarkdown_files/figure-docx/unnamed-chunk-6-41.png" id="142" name="Picture"/>
                     <pic:cNvPicPr>
                       <a:picLocks noChangeArrowheads="1" noChangeAspect="1"/>
                     </pic:cNvPicPr>
@@ -7120,7 +6469,7 @@
               <a:graphicData uri="http://schemas.openxmlformats.org/drawingml/2006/picture">
                 <pic:pic>
                   <pic:nvPicPr>
-                    <pic:cNvPr descr="ReferenceMarkdown_files/figure-docx/unnamed-chunk-7-42.png" id="145" name="Picture"/>
+                    <pic:cNvPr descr="ReferenceMarkdown_files/figure-docx/unnamed-chunk-6-42.png" id="145" name="Picture"/>
                     <pic:cNvPicPr>
                       <a:picLocks noChangeArrowheads="1" noChangeAspect="1"/>
                     </pic:cNvPicPr>
@@ -7314,6 +6663,42 @@
         <w:rPr>
           <w:rStyle w:val="VerbatimChar"/>
         </w:rPr>
+        <w:t xml:space="preserve">## </w:t>
+      </w:r>
+      <w:r>
+        <w:br/>
+      </w:r>
+      <w:r>
+        <w:rPr>
+          <w:rStyle w:val="VerbatimChar"/>
+        </w:rPr>
+        <w:t xml:space="preserve">## </w:t>
+      </w:r>
+      <w:r>
+        <w:br/>
+      </w:r>
+      <w:r>
+        <w:rPr>
+          <w:rStyle w:val="VerbatimChar"/>
+        </w:rPr>
+        <w:t xml:space="preserve">## </w:t>
+      </w:r>
+      <w:r>
+        <w:br/>
+      </w:r>
+      <w:r>
+        <w:rPr>
+          <w:rStyle w:val="VerbatimChar"/>
+        </w:rPr>
+        <w:t xml:space="preserve">## </w:t>
+      </w:r>
+      <w:r>
+        <w:br/>
+      </w:r>
+      <w:r>
+        <w:rPr>
+          <w:rStyle w:val="VerbatimChar"/>
+        </w:rPr>
         <w:t xml:space="preserve">## [1] "variable  23 : AccType"</w:t>
       </w:r>
     </w:p>
@@ -7351,7 +6736,7 @@
               <a:graphicData uri="http://schemas.openxmlformats.org/drawingml/2006/picture">
                 <pic:pic>
                   <pic:nvPicPr>
-                    <pic:cNvPr descr="ReferenceMarkdown_files/figure-docx/unnamed-chunk-7-43.png" id="148" name="Picture"/>
+                    <pic:cNvPr descr="ReferenceMarkdown_files/figure-docx/unnamed-chunk-6-43.png" id="148" name="Picture"/>
                     <pic:cNvPicPr>
                       <a:picLocks noChangeArrowheads="1" noChangeAspect="1"/>
                     </pic:cNvPicPr>
@@ -7393,7 +6778,7 @@
               <a:graphicData uri="http://schemas.openxmlformats.org/drawingml/2006/picture">
                 <pic:pic>
                   <pic:nvPicPr>
-                    <pic:cNvPr descr="ReferenceMarkdown_files/figure-docx/unnamed-chunk-7-44.png" id="151" name="Picture"/>
+                    <pic:cNvPr descr="ReferenceMarkdown_files/figure-docx/unnamed-chunk-6-44.png" id="151" name="Picture"/>
                     <pic:cNvPicPr>
                       <a:picLocks noChangeArrowheads="1" noChangeAspect="1"/>
                     </pic:cNvPicPr>
@@ -7435,7 +6820,7 @@
               <a:graphicData uri="http://schemas.openxmlformats.org/drawingml/2006/picture">
                 <pic:pic>
                   <pic:nvPicPr>
-                    <pic:cNvPr descr="ReferenceMarkdown_files/figure-docx/unnamed-chunk-7-45.png" id="154" name="Picture"/>
+                    <pic:cNvPr descr="ReferenceMarkdown_files/figure-docx/unnamed-chunk-6-45.png" id="154" name="Picture"/>
                     <pic:cNvPicPr>
                       <a:picLocks noChangeArrowheads="1" noChangeAspect="1"/>
                     </pic:cNvPicPr>

</xml_diff>